<commit_message>
add separate template for instructions and solutions, formatting, issue with details again
</commit_message>
<xml_diff>
--- a/docassemble/Covid19debt/data/templates/debt_instructions.docx
+++ b/docassemble/Covid19debt/data/templates/debt_instructions.docx
@@ -2,22 +2,199 @@
 <file path=word/document.xml><?xml version="1.0" encoding="utf-8"?>
 <w:document xmlns:wpc="http://schemas.microsoft.com/office/word/2010/wordprocessingCanvas" xmlns:cx="http://schemas.microsoft.com/office/drawing/2014/chartex" xmlns:cx1="http://schemas.microsoft.com/office/drawing/2015/9/8/chartex" xmlns:cx2="http://schemas.microsoft.com/office/drawing/2015/10/21/chartex" xmlns:cx3="http://schemas.microsoft.com/office/drawing/2016/5/9/chartex" xmlns:cx4="http://schemas.microsoft.com/office/drawing/2016/5/10/chartex" xmlns:cx5="http://schemas.microsoft.com/office/drawing/2016/5/11/chartex" xmlns:cx6="http://schemas.microsoft.com/office/drawing/2016/5/12/chartex" xmlns:cx7="http://schemas.microsoft.com/office/drawing/2016/5/13/chartex" xmlns:cx8="http://schemas.microsoft.com/office/drawing/2016/5/14/chartex" xmlns:mc="http://schemas.openxmlformats.org/markup-compatibility/2006" xmlns:aink="http://schemas.microsoft.com/office/drawing/2016/ink" xmlns:am3d="http://schemas.microsoft.com/office/drawing/2017/model3d" xmlns:o="urn:schemas-microsoft-com:office:office" xmlns:r="http://schemas.openxmlformats.org/officeDocument/2006/relationships" xmlns:m="http://schemas.openxmlformats.org/officeDocument/2006/math" xmlns:v="urn:schemas-microsoft-com:vml" xmlns:wp14="http://schemas.microsoft.com/office/word/2010/wordprocessingDrawing" xmlns:wp="http://schemas.openxmlformats.org/drawingml/2006/wordprocessingDrawing" xmlns:w10="urn:schemas-microsoft-com:office:word" xmlns:w="http://schemas.openxmlformats.org/wordprocessingml/2006/main" xmlns:w14="http://schemas.microsoft.com/office/word/2010/wordml" xmlns:w15="http://schemas.microsoft.com/office/word/2012/wordml" xmlns:w16cex="http://schemas.microsoft.com/office/word/2018/wordml/cex" xmlns:w16cid="http://schemas.microsoft.com/office/word/2016/wordml/cid" xmlns:w16="http://schemas.microsoft.com/office/word/2018/wordml" xmlns:w16sdtdh="http://schemas.microsoft.com/office/word/2020/wordml/sdtdatahash" xmlns:w16se="http://schemas.microsoft.com/office/word/2015/wordml/symex" xmlns:wpg="http://schemas.microsoft.com/office/word/2010/wordprocessingGroup" xmlns:wpi="http://schemas.microsoft.com/office/word/2010/wordprocessingInk" xmlns:wne="http://schemas.microsoft.com/office/word/2006/wordml" xmlns:wps="http://schemas.microsoft.com/office/word/2010/wordprocessingShape" mc:Ignorable="w14 w15 w16se w16cid w16 w16cex w16sdtdh wp14">
   <w:body>
+    <w:tbl>
+      <w:tblPr>
+        <w:tblStyle w:val="TableGrid"/>
+        <w:tblW w:w="0" w:type="auto"/>
+        <w:tblBorders>
+          <w:top w:val="none" w:sz="0" w:space="0" w:color="auto"/>
+          <w:left w:val="none" w:sz="0" w:space="0" w:color="auto"/>
+          <w:bottom w:val="none" w:sz="0" w:space="0" w:color="auto"/>
+          <w:right w:val="none" w:sz="0" w:space="0" w:color="auto"/>
+          <w:insideH w:val="none" w:sz="0" w:space="0" w:color="auto"/>
+          <w:insideV w:val="none" w:sz="0" w:space="0" w:color="auto"/>
+        </w:tblBorders>
+        <w:tblLook w:val="04A0" w:firstRow="1" w:lastRow="0" w:firstColumn="1" w:lastColumn="0" w:noHBand="0" w:noVBand="1"/>
+      </w:tblPr>
+      <w:tblGrid>
+        <w:gridCol w:w="7375"/>
+        <w:gridCol w:w="1975"/>
+      </w:tblGrid>
+      <w:tr>
+        <w:tc>
+          <w:tcPr>
+            <w:tcW w:w="7375" w:type="dxa"/>
+            <w:tcBorders>
+              <w:bottom w:val="single" w:sz="36" w:space="0" w:color="5B9BD5" w:themeColor="accent5"/>
+            </w:tcBorders>
+            <w:vAlign w:val="center"/>
+          </w:tcPr>
+          <w:p>
+            <w:pPr>
+              <w:rPr>
+                <w:rFonts w:ascii="Arial" w:hAnsi="Arial" w:cs="Arial"/>
+                <w:b/>
+                <w:bCs/>
+                <w:sz w:val="36"/>
+                <w:szCs w:val="36"/>
+              </w:rPr>
+            </w:pPr>
+            <w:r>
+              <w:rPr>
+                <w:rFonts w:ascii="Arial" w:hAnsi="Arial" w:cs="Arial"/>
+                <w:b/>
+                <w:bCs/>
+                <w:sz w:val="36"/>
+                <w:szCs w:val="36"/>
+              </w:rPr>
+              <w:t>Next Steps</w:t>
+            </w:r>
+            <w:r>
+              <w:rPr>
+                <w:rFonts w:ascii="Arial" w:hAnsi="Arial" w:cs="Arial"/>
+                <w:b/>
+                <w:bCs/>
+                <w:sz w:val="36"/>
+                <w:szCs w:val="36"/>
+              </w:rPr>
+              <w:t xml:space="preserve"> and Instructions</w:t>
+            </w:r>
+            <w:r>
+              <w:rPr>
+                <w:rFonts w:ascii="Arial" w:hAnsi="Arial" w:cs="Arial"/>
+                <w:b/>
+                <w:bCs/>
+                <w:sz w:val="36"/>
+                <w:szCs w:val="36"/>
+              </w:rPr>
+              <w:t xml:space="preserve"> for </w:t>
+            </w:r>
+            <w:proofErr w:type="gramStart"/>
+            <w:r>
+              <w:rPr>
+                <w:rFonts w:ascii="Arial" w:hAnsi="Arial" w:cs="Arial"/>
+                <w:b/>
+                <w:bCs/>
+                <w:color w:val="000000" w:themeColor="text1"/>
+                <w:sz w:val="36"/>
+                <w:szCs w:val="36"/>
+              </w:rPr>
+              <w:t xml:space="preserve">{{ </w:t>
+            </w:r>
+            <w:proofErr w:type="spellStart"/>
+            <w:r>
+              <w:rPr>
+                <w:rFonts w:ascii="Arial" w:hAnsi="Arial" w:cs="Arial"/>
+                <w:b/>
+                <w:bCs/>
+                <w:color w:val="000000" w:themeColor="text1"/>
+                <w:sz w:val="36"/>
+                <w:szCs w:val="36"/>
+              </w:rPr>
+              <w:t>user.name</w:t>
+            </w:r>
+            <w:proofErr w:type="gramEnd"/>
+            <w:r>
+              <w:rPr>
+                <w:rFonts w:ascii="Arial" w:hAnsi="Arial" w:cs="Arial"/>
+                <w:b/>
+                <w:bCs/>
+                <w:color w:val="000000" w:themeColor="text1"/>
+                <w:sz w:val="36"/>
+                <w:szCs w:val="36"/>
+              </w:rPr>
+              <w:t>.first</w:t>
+            </w:r>
+            <w:proofErr w:type="spellEnd"/>
+            <w:r>
+              <w:rPr>
+                <w:rFonts w:ascii="Arial" w:hAnsi="Arial" w:cs="Arial"/>
+                <w:b/>
+                <w:bCs/>
+                <w:color w:val="000000" w:themeColor="text1"/>
+                <w:sz w:val="36"/>
+                <w:szCs w:val="36"/>
+              </w:rPr>
+              <w:t xml:space="preserve"> }}</w:t>
+            </w:r>
+          </w:p>
+        </w:tc>
+        <w:tc>
+          <w:tcPr>
+            <w:tcW w:w="1975" w:type="dxa"/>
+            <w:tcBorders>
+              <w:bottom w:val="single" w:sz="36" w:space="0" w:color="5B9BD5" w:themeColor="accent5"/>
+            </w:tcBorders>
+          </w:tcPr>
+          <w:p>
+            <w:pPr>
+              <w:rPr>
+                <w:rFonts w:ascii="Arial" w:hAnsi="Arial" w:cs="Arial"/>
+              </w:rPr>
+            </w:pPr>
+            <w:r>
+              <w:rPr>
+                <w:rFonts w:ascii="Arial" w:hAnsi="Arial" w:cs="Arial"/>
+                <w:noProof/>
+                <w:color w:val="000000" w:themeColor="text1"/>
+                <w:sz w:val="32"/>
+                <w:szCs w:val="32"/>
+              </w:rPr>
+              <w:drawing>
+                <wp:inline distT="0" distB="0" distL="0" distR="0" wp14:anchorId="75918799" wp14:editId="145D1868">
+                  <wp:extent cx="685800" cy="685800"/>
+                  <wp:effectExtent l="0" t="0" r="0" b="0"/>
+                  <wp:docPr id="3" name="Graphic 3" descr="Shoe footprints with solid fill"/>
+                  <wp:cNvGraphicFramePr>
+                    <a:graphicFrameLocks xmlns:a="http://schemas.openxmlformats.org/drawingml/2006/main" noChangeAspect="1"/>
+                  </wp:cNvGraphicFramePr>
+                  <a:graphic xmlns:a="http://schemas.openxmlformats.org/drawingml/2006/main">
+                    <a:graphicData uri="http://schemas.openxmlformats.org/drawingml/2006/picture">
+                      <pic:pic xmlns:pic="http://schemas.openxmlformats.org/drawingml/2006/picture">
+                        <pic:nvPicPr>
+                          <pic:cNvPr id="3" name="Graphic 3" descr="Shoe footprints with solid fill"/>
+                          <pic:cNvPicPr/>
+                        </pic:nvPicPr>
+                        <pic:blipFill>
+                          <a:blip r:embed="rId5">
+                            <a:extLst>
+                              <a:ext uri="{28A0092B-C50C-407E-A947-70E740481C1C}">
+                                <a14:useLocalDpi xmlns:a14="http://schemas.microsoft.com/office/drawing/2010/main" val="0"/>
+                              </a:ext>
+                              <a:ext uri="{96DAC541-7B7A-43D3-8B79-37D633B846F1}">
+                                <asvg:svgBlip xmlns:asvg="http://schemas.microsoft.com/office/drawing/2016/SVG/main" r:embed="rId6"/>
+                              </a:ext>
+                            </a:extLst>
+                          </a:blip>
+                          <a:stretch>
+                            <a:fillRect/>
+                          </a:stretch>
+                        </pic:blipFill>
+                        <pic:spPr>
+                          <a:xfrm>
+                            <a:off x="0" y="0"/>
+                            <a:ext cx="685800" cy="685800"/>
+                          </a:xfrm>
+                          <a:prstGeom prst="rect">
+                            <a:avLst/>
+                          </a:prstGeom>
+                        </pic:spPr>
+                      </pic:pic>
+                    </a:graphicData>
+                  </a:graphic>
+                </wp:inline>
+              </w:drawing>
+            </w:r>
+          </w:p>
+        </w:tc>
+      </w:tr>
+    </w:tbl>
     <w:p>
       <w:pPr>
         <w:rPr>
           <w:rFonts w:ascii="Arial" w:hAnsi="Arial" w:cs="Arial"/>
-          <w:b/>
-          <w:bCs/>
-        </w:rPr>
-      </w:pPr>
-      <w:r>
-        <w:rPr>
-          <w:rFonts w:ascii="Arial" w:hAnsi="Arial" w:cs="Arial"/>
-          <w:b/>
-          <w:bCs/>
-        </w:rPr>
-        <w:t xml:space="preserve"> Debt Management Plan</w:t>
-      </w:r>
+        </w:rPr>
+      </w:pPr>
     </w:p>
     <w:p>
       <w:pPr>
@@ -29,7 +206,35 @@
         <w:rPr>
           <w:rFonts w:ascii="Arial" w:hAnsi="Arial" w:cs="Arial"/>
         </w:rPr>
-        <w:t xml:space="preserve">  </w:t>
+        <w:t xml:space="preserve">Great job, </w:t>
+      </w:r>
+      <w:proofErr w:type="gramStart"/>
+      <w:r>
+        <w:rPr>
+          <w:rFonts w:ascii="Arial" w:hAnsi="Arial" w:cs="Arial"/>
+        </w:rPr>
+        <w:t xml:space="preserve">{{ </w:t>
+      </w:r>
+      <w:proofErr w:type="spellStart"/>
+      <w:r>
+        <w:rPr>
+          <w:rFonts w:ascii="Arial" w:hAnsi="Arial" w:cs="Arial"/>
+        </w:rPr>
+        <w:t>user.name</w:t>
+      </w:r>
+      <w:proofErr w:type="gramEnd"/>
+      <w:r>
+        <w:rPr>
+          <w:rFonts w:ascii="Arial" w:hAnsi="Arial" w:cs="Arial"/>
+        </w:rPr>
+        <w:t>.first</w:t>
+      </w:r>
+      <w:proofErr w:type="spellEnd"/>
+      <w:r>
+        <w:rPr>
+          <w:rFonts w:ascii="Arial" w:hAnsi="Arial" w:cs="Arial"/>
+        </w:rPr>
+        <w:t xml:space="preserve"> }}. </w:t>
       </w:r>
     </w:p>
     <w:p>
@@ -38,12 +243,6 @@
           <w:rFonts w:ascii="Arial" w:hAnsi="Arial" w:cs="Arial"/>
         </w:rPr>
       </w:pPr>
-      <w:r>
-        <w:rPr>
-          <w:rFonts w:ascii="Arial" w:hAnsi="Arial" w:cs="Arial"/>
-        </w:rPr>
-        <w:t xml:space="preserve">A debt management plan (DMP) helps you to manage your debts and pay them off at a more affordable rate by making reduced monthly payments. </w:t>
-      </w:r>
     </w:p>
     <w:p>
       <w:pPr>
@@ -51,6 +250,24 @@
           <w:rFonts w:ascii="Arial" w:hAnsi="Arial" w:cs="Arial"/>
         </w:rPr>
       </w:pPr>
+      <w:r>
+        <w:rPr>
+          <w:rFonts w:ascii="Arial" w:hAnsi="Arial" w:cs="Arial"/>
+        </w:rPr>
+        <w:t>Now that you’ve collected a of your debts, you are ready to take the next ste</w:t>
+      </w:r>
+      <w:r>
+        <w:rPr>
+          <w:rFonts w:ascii="Arial" w:hAnsi="Arial" w:cs="Arial"/>
+        </w:rPr>
+        <w:t xml:space="preserve">ps. </w:t>
+      </w:r>
+      <w:r>
+        <w:rPr>
+          <w:rFonts w:ascii="Arial" w:hAnsi="Arial" w:cs="Arial"/>
+        </w:rPr>
+        <w:t xml:space="preserve"> </w:t>
+      </w:r>
     </w:p>
     <w:p>
       <w:pPr>
@@ -58,732 +275,13 @@
           <w:rFonts w:ascii="Arial" w:hAnsi="Arial" w:cs="Arial"/>
         </w:rPr>
       </w:pPr>
-      <w:r>
-        <w:rPr>
-          <w:rFonts w:ascii="Arial" w:hAnsi="Arial" w:cs="Arial"/>
-        </w:rPr>
-        <w:t>{%</w:t>
-      </w:r>
-      <w:r>
-        <w:rPr>
-          <w:rFonts w:ascii="Arial" w:hAnsi="Arial" w:cs="Arial"/>
-        </w:rPr>
-        <w:t xml:space="preserve"> </w:t>
-      </w:r>
-      <w:r>
-        <w:rPr>
-          <w:rFonts w:ascii="Arial" w:hAnsi="Arial" w:cs="Arial"/>
-        </w:rPr>
-        <w:t xml:space="preserve">for key in </w:t>
-      </w:r>
-      <w:proofErr w:type="spellStart"/>
-      <w:r>
-        <w:rPr>
-          <w:rFonts w:ascii="Arial" w:hAnsi="Arial" w:cs="Arial"/>
-        </w:rPr>
-        <w:t>Available_</w:t>
-      </w:r>
-      <w:proofErr w:type="gramStart"/>
-      <w:r>
-        <w:rPr>
-          <w:rFonts w:ascii="Arial" w:hAnsi="Arial" w:cs="Arial"/>
-        </w:rPr>
-        <w:t>solutions.keys</w:t>
-      </w:r>
-      <w:proofErr w:type="spellEnd"/>
-      <w:proofErr w:type="gramEnd"/>
-      <w:r>
-        <w:rPr>
-          <w:rFonts w:ascii="Arial" w:hAnsi="Arial" w:cs="Arial"/>
-        </w:rPr>
-        <w:t>()</w:t>
-      </w:r>
-      <w:r>
-        <w:rPr>
-          <w:rFonts w:ascii="Arial" w:hAnsi="Arial" w:cs="Arial"/>
-        </w:rPr>
-        <w:t xml:space="preserve"> </w:t>
-      </w:r>
-      <w:r>
-        <w:rPr>
-          <w:rFonts w:ascii="Arial" w:hAnsi="Arial" w:cs="Arial"/>
-        </w:rPr>
-        <w:t>%}</w:t>
-      </w:r>
-    </w:p>
-    <w:p>
-      <w:pPr>
-        <w:rPr>
-          <w:rFonts w:ascii="Arial" w:hAnsi="Arial" w:cs="Arial"/>
-        </w:rPr>
-      </w:pPr>
-    </w:p>
-    <w:p>
-      <w:pPr>
-        <w:rPr>
-          <w:rFonts w:ascii="Arial" w:hAnsi="Arial" w:cs="Arial"/>
-        </w:rPr>
-      </w:pPr>
-      <w:proofErr w:type="gramStart"/>
-      <w:r>
-        <w:rPr>
-          <w:rFonts w:ascii="Arial" w:hAnsi="Arial" w:cs="Arial"/>
-        </w:rPr>
-        <w:t xml:space="preserve">{{ </w:t>
-      </w:r>
-      <w:proofErr w:type="spellStart"/>
-      <w:r>
-        <w:rPr>
-          <w:rFonts w:ascii="Arial" w:hAnsi="Arial" w:cs="Arial"/>
-        </w:rPr>
-        <w:t>Available</w:t>
-      </w:r>
-      <w:proofErr w:type="gramEnd"/>
-      <w:r>
-        <w:rPr>
-          <w:rFonts w:ascii="Arial" w:hAnsi="Arial" w:cs="Arial"/>
-        </w:rPr>
-        <w:t>_solutions</w:t>
-      </w:r>
-      <w:proofErr w:type="spellEnd"/>
-      <w:r>
-        <w:rPr>
-          <w:rFonts w:ascii="Arial" w:hAnsi="Arial" w:cs="Arial"/>
-        </w:rPr>
-        <w:t>[key]['title'</w:t>
-      </w:r>
-      <w:r>
-        <w:rPr>
-          <w:rFonts w:ascii="Arial" w:hAnsi="Arial" w:cs="Arial"/>
-        </w:rPr>
-        <w:t>] }}</w:t>
-      </w:r>
-    </w:p>
-    <w:p>
-      <w:pPr>
-        <w:rPr>
-          <w:rFonts w:ascii="Arial" w:hAnsi="Arial" w:cs="Arial"/>
-        </w:rPr>
-      </w:pPr>
-      <w:proofErr w:type="gramStart"/>
-      <w:r>
-        <w:rPr>
-          <w:rFonts w:ascii="Arial" w:hAnsi="Arial" w:cs="Arial"/>
-        </w:rPr>
-        <w:t xml:space="preserve">{{ </w:t>
-      </w:r>
-      <w:proofErr w:type="spellStart"/>
-      <w:r>
-        <w:rPr>
-          <w:rFonts w:ascii="Arial" w:hAnsi="Arial" w:cs="Arial"/>
-        </w:rPr>
-        <w:t>Available</w:t>
-      </w:r>
-      <w:proofErr w:type="gramEnd"/>
-      <w:r>
-        <w:rPr>
-          <w:rFonts w:ascii="Arial" w:hAnsi="Arial" w:cs="Arial"/>
-        </w:rPr>
-        <w:t>_solutions</w:t>
-      </w:r>
-      <w:proofErr w:type="spellEnd"/>
-      <w:r>
-        <w:rPr>
-          <w:rFonts w:ascii="Arial" w:hAnsi="Arial" w:cs="Arial"/>
-        </w:rPr>
-        <w:t>[key][</w:t>
-      </w:r>
-      <w:r>
-        <w:rPr>
-          <w:rFonts w:ascii="Arial" w:hAnsi="Arial" w:cs="Arial"/>
-        </w:rPr>
-        <w:t>‘</w:t>
-      </w:r>
-      <w:r>
-        <w:rPr>
-          <w:rFonts w:ascii="Arial" w:hAnsi="Arial" w:cs="Arial"/>
-        </w:rPr>
-        <w:t>details’</w:t>
-      </w:r>
-      <w:r>
-        <w:rPr>
-          <w:rFonts w:ascii="Arial" w:hAnsi="Arial" w:cs="Arial"/>
-        </w:rPr>
-        <w:t>]</w:t>
-      </w:r>
-      <w:r>
-        <w:rPr>
-          <w:rFonts w:ascii="Arial" w:hAnsi="Arial" w:cs="Arial"/>
-        </w:rPr>
-        <w:t xml:space="preserve"> </w:t>
-      </w:r>
-      <w:r>
-        <w:rPr>
-          <w:rFonts w:ascii="Arial" w:hAnsi="Arial" w:cs="Arial"/>
-        </w:rPr>
-        <w:t>}}</w:t>
-      </w:r>
-    </w:p>
-    <w:p>
-      <w:pPr>
-        <w:rPr>
-          <w:rFonts w:ascii="Arial" w:hAnsi="Arial" w:cs="Arial"/>
-        </w:rPr>
-      </w:pPr>
-    </w:p>
-    <w:p>
-      <w:pPr>
-        <w:rPr>
-          <w:rFonts w:ascii="Arial" w:hAnsi="Arial" w:cs="Arial"/>
-        </w:rPr>
-      </w:pPr>
-      <w:r>
-        <w:rPr>
-          <w:rFonts w:ascii="Arial" w:hAnsi="Arial" w:cs="Arial"/>
-        </w:rPr>
-        <w:t>{</w:t>
-      </w:r>
-      <w:r>
-        <w:rPr>
-          <w:rFonts w:ascii="Arial" w:hAnsi="Arial" w:cs="Arial"/>
-        </w:rPr>
-        <w:t xml:space="preserve">% </w:t>
-      </w:r>
-      <w:proofErr w:type="spellStart"/>
-      <w:r>
-        <w:rPr>
-          <w:rFonts w:ascii="Arial" w:hAnsi="Arial" w:cs="Arial"/>
-        </w:rPr>
-        <w:t>endfor</w:t>
-      </w:r>
-      <w:proofErr w:type="spellEnd"/>
-      <w:r>
-        <w:rPr>
-          <w:rFonts w:ascii="Arial" w:hAnsi="Arial" w:cs="Arial"/>
-        </w:rPr>
-        <w:t xml:space="preserve"> %}</w:t>
-      </w:r>
-    </w:p>
-    <w:p>
-      <w:pPr>
-        <w:rPr>
-          <w:rFonts w:ascii="Arial" w:hAnsi="Arial" w:cs="Arial"/>
-        </w:rPr>
-      </w:pPr>
-    </w:p>
-    <w:p>
-      <w:pPr>
-        <w:rPr>
-          <w:rFonts w:ascii="Arial" w:hAnsi="Arial" w:cs="Arial"/>
-        </w:rPr>
-      </w:pPr>
-      <w:r>
-        <w:rPr>
-          <w:rFonts w:ascii="Arial" w:hAnsi="Arial" w:cs="Arial"/>
-        </w:rPr>
-        <w:t>The following solutions are not ready for you:</w:t>
-      </w:r>
-    </w:p>
-    <w:p>
-      <w:pPr>
-        <w:rPr>
-          <w:rFonts w:ascii="Arial" w:hAnsi="Arial" w:cs="Arial"/>
-        </w:rPr>
-      </w:pPr>
-      <w:r>
-        <w:rPr>
-          <w:rFonts w:ascii="Arial" w:hAnsi="Arial" w:cs="Arial"/>
-        </w:rPr>
-        <w:t xml:space="preserve"> </w:t>
-      </w:r>
-    </w:p>
-    <w:p>
-      <w:pPr>
-        <w:rPr>
-          <w:rFonts w:ascii="Arial" w:hAnsi="Arial" w:cs="Arial"/>
-        </w:rPr>
-      </w:pPr>
-      <w:r>
-        <w:rPr>
-          <w:rFonts w:ascii="Arial" w:hAnsi="Arial" w:cs="Arial"/>
-        </w:rPr>
-        <w:t>{%</w:t>
-      </w:r>
-      <w:r>
-        <w:rPr>
-          <w:rFonts w:ascii="Arial" w:hAnsi="Arial" w:cs="Arial"/>
-        </w:rPr>
-        <w:t xml:space="preserve"> for key in </w:t>
-      </w:r>
-      <w:proofErr w:type="spellStart"/>
-      <w:r>
-        <w:rPr>
-          <w:rFonts w:ascii="Arial" w:hAnsi="Arial" w:cs="Arial"/>
-        </w:rPr>
-        <w:t>not_available_</w:t>
-      </w:r>
-      <w:proofErr w:type="gramStart"/>
-      <w:r>
-        <w:rPr>
-          <w:rFonts w:ascii="Arial" w:hAnsi="Arial" w:cs="Arial"/>
-        </w:rPr>
-        <w:t>solution.keys</w:t>
-      </w:r>
-      <w:proofErr w:type="spellEnd"/>
-      <w:proofErr w:type="gramEnd"/>
-      <w:r>
-        <w:rPr>
-          <w:rFonts w:ascii="Arial" w:hAnsi="Arial" w:cs="Arial"/>
-        </w:rPr>
-        <w:t>()</w:t>
-      </w:r>
-      <w:r>
-        <w:rPr>
-          <w:rFonts w:ascii="Arial" w:hAnsi="Arial" w:cs="Arial"/>
-        </w:rPr>
-        <w:t xml:space="preserve"> </w:t>
-      </w:r>
-      <w:r>
-        <w:rPr>
-          <w:rFonts w:ascii="Arial" w:hAnsi="Arial" w:cs="Arial"/>
-        </w:rPr>
-        <w:t>%}</w:t>
-      </w:r>
-    </w:p>
-    <w:p>
-      <w:pPr>
-        <w:rPr>
-          <w:rFonts w:ascii="Arial" w:hAnsi="Arial" w:cs="Arial"/>
-        </w:rPr>
-      </w:pPr>
-    </w:p>
-    <w:p>
-      <w:pPr>
-        <w:rPr>
-          <w:rFonts w:ascii="Arial" w:hAnsi="Arial" w:cs="Arial"/>
-        </w:rPr>
-      </w:pPr>
-      <w:proofErr w:type="gramStart"/>
-      <w:r>
-        <w:rPr>
-          <w:rFonts w:ascii="Arial" w:hAnsi="Arial" w:cs="Arial"/>
-        </w:rPr>
-        <w:t xml:space="preserve">{{ </w:t>
-      </w:r>
-      <w:proofErr w:type="spellStart"/>
-      <w:r>
-        <w:rPr>
-          <w:rFonts w:ascii="Arial" w:hAnsi="Arial" w:cs="Arial"/>
-        </w:rPr>
-        <w:t>not</w:t>
-      </w:r>
-      <w:proofErr w:type="gramEnd"/>
-      <w:r>
-        <w:rPr>
-          <w:rFonts w:ascii="Arial" w:hAnsi="Arial" w:cs="Arial"/>
-        </w:rPr>
-        <w:t>_available_solution</w:t>
-      </w:r>
-      <w:proofErr w:type="spellEnd"/>
-      <w:r>
-        <w:rPr>
-          <w:rFonts w:ascii="Arial" w:hAnsi="Arial" w:cs="Arial"/>
-        </w:rPr>
-        <w:t xml:space="preserve">[key]['title'] </w:t>
-      </w:r>
-      <w:r>
-        <w:rPr>
-          <w:rFonts w:ascii="Arial" w:hAnsi="Arial" w:cs="Arial"/>
-        </w:rPr>
-        <w:t>}}</w:t>
-      </w:r>
-    </w:p>
-    <w:p>
-      <w:pPr>
-        <w:rPr>
-          <w:rFonts w:ascii="Arial" w:hAnsi="Arial" w:cs="Arial"/>
-        </w:rPr>
-      </w:pPr>
-      <w:r>
-        <w:rPr>
-          <w:rFonts w:ascii="Arial" w:hAnsi="Arial" w:cs="Arial"/>
-        </w:rPr>
-        <w:t xml:space="preserve">{{ </w:t>
-      </w:r>
-      <w:proofErr w:type="spellStart"/>
-      <w:r>
-        <w:rPr>
-          <w:rFonts w:ascii="Arial" w:hAnsi="Arial" w:cs="Arial"/>
-        </w:rPr>
-        <w:t>not_available_solution</w:t>
-      </w:r>
-      <w:proofErr w:type="spellEnd"/>
-      <w:r>
-        <w:rPr>
-          <w:rFonts w:ascii="Arial" w:hAnsi="Arial" w:cs="Arial"/>
-        </w:rPr>
-        <w:t>[key][</w:t>
-      </w:r>
-      <w:r>
-        <w:rPr>
-          <w:rFonts w:ascii="Arial" w:hAnsi="Arial" w:cs="Arial"/>
-        </w:rPr>
-        <w:t>‘details’</w:t>
-      </w:r>
-      <w:r>
-        <w:rPr>
-          <w:rFonts w:ascii="Arial" w:hAnsi="Arial" w:cs="Arial"/>
-        </w:rPr>
-        <w:t>] }}</w:t>
-      </w:r>
-    </w:p>
-    <w:p>
-      <w:pPr>
-        <w:rPr>
-          <w:rFonts w:ascii="Arial" w:hAnsi="Arial" w:cs="Arial"/>
-        </w:rPr>
-      </w:pPr>
-    </w:p>
-    <w:p>
-      <w:pPr>
-        <w:rPr>
-          <w:rFonts w:ascii="Arial" w:hAnsi="Arial" w:cs="Arial"/>
-        </w:rPr>
-      </w:pPr>
-    </w:p>
-    <w:p>
-      <w:pPr>
-        <w:rPr>
-          <w:rFonts w:ascii="Arial" w:hAnsi="Arial" w:cs="Arial"/>
-        </w:rPr>
-      </w:pPr>
-      <w:r>
-        <w:rPr>
-          <w:rFonts w:ascii="Arial" w:hAnsi="Arial" w:cs="Arial"/>
-        </w:rPr>
-        <w:t xml:space="preserve"> {% </w:t>
-      </w:r>
-      <w:proofErr w:type="spellStart"/>
-      <w:r>
-        <w:rPr>
-          <w:rFonts w:ascii="Arial" w:hAnsi="Arial" w:cs="Arial"/>
-        </w:rPr>
-        <w:t>endfor</w:t>
-      </w:r>
-      <w:proofErr w:type="spellEnd"/>
-      <w:r>
-        <w:rPr>
-          <w:rFonts w:ascii="Arial" w:hAnsi="Arial" w:cs="Arial"/>
-        </w:rPr>
-        <w:t xml:space="preserve"> %}</w:t>
-      </w:r>
-    </w:p>
-    <w:p>
-      <w:pPr>
-        <w:rPr>
-          <w:rFonts w:ascii="Arial" w:hAnsi="Arial" w:cs="Arial"/>
-        </w:rPr>
-      </w:pPr>
-    </w:p>
-    <w:p>
-      <w:pPr>
-        <w:rPr>
-          <w:rFonts w:ascii="Arial" w:hAnsi="Arial" w:cs="Arial"/>
-        </w:rPr>
-      </w:pPr>
-    </w:p>
-    <w:p>
-      <w:pPr>
-        <w:rPr>
-          <w:rFonts w:ascii="Arial" w:hAnsi="Arial" w:cs="Arial"/>
-          <w:highlight w:val="yellow"/>
-        </w:rPr>
-      </w:pPr>
-      <w:r>
-        <w:rPr>
-          <w:rFonts w:ascii="Arial" w:hAnsi="Arial" w:cs="Arial"/>
-        </w:rPr>
-        <w:t xml:space="preserve"> </w:t>
-      </w:r>
-    </w:p>
-    <w:p>
-      <w:pPr>
-        <w:rPr>
-          <w:rFonts w:ascii="Arial" w:hAnsi="Arial" w:cs="Arial"/>
-        </w:rPr>
-      </w:pPr>
-      <w:r>
-        <w:rPr>
-          <w:rFonts w:ascii="Arial" w:hAnsi="Arial" w:cs="Arial"/>
-          <w:highlight w:val="yellow"/>
-        </w:rPr>
-        <w:t xml:space="preserve">  </w:t>
-      </w:r>
-    </w:p>
-    <w:p>
-      <w:pPr>
-        <w:rPr>
-          <w:rFonts w:ascii="Arial" w:hAnsi="Arial" w:cs="Arial"/>
-        </w:rPr>
-      </w:pPr>
-    </w:p>
-    <w:p>
-      <w:pPr>
-        <w:rPr>
-          <w:rFonts w:ascii="Arial" w:hAnsi="Arial" w:cs="Arial"/>
-        </w:rPr>
-      </w:pPr>
-    </w:p>
-    <w:p>
-      <w:pPr>
-        <w:rPr>
-          <w:rFonts w:ascii="Arial" w:hAnsi="Arial" w:cs="Arial"/>
-        </w:rPr>
-      </w:pPr>
-    </w:p>
-    <w:p>
-      <w:pPr>
-        <w:pStyle w:val="Heading1"/>
-        <w:numPr>
-          <w:ilvl w:val="0"/>
-          <w:numId w:val="4"/>
-        </w:numPr>
-        <w:tabs>
-          <w:tab w:val="num" w:pos="720"/>
-        </w:tabs>
-        <w:ind w:left="720" w:hanging="720"/>
-        <w:rPr>
-          <w:rFonts w:ascii="Arial" w:hAnsi="Arial" w:cs="Arial"/>
-          <w:color w:val="000000" w:themeColor="text1"/>
-          <w:sz w:val="32"/>
-          <w:szCs w:val="32"/>
-        </w:rPr>
-      </w:pPr>
-      <w:r>
-        <w:rPr>
-          <w:rFonts w:ascii="Arial" w:hAnsi="Arial" w:cs="Arial"/>
-        </w:rPr>
-        <w:t xml:space="preserve">Next Steps for </w:t>
-      </w:r>
-      <w:proofErr w:type="gramStart"/>
-      <w:r>
-        <w:rPr>
-          <w:rFonts w:ascii="Arial" w:hAnsi="Arial" w:cs="Arial"/>
-          <w:color w:val="000000" w:themeColor="text1"/>
-          <w:sz w:val="32"/>
-          <w:szCs w:val="32"/>
-        </w:rPr>
-        <w:t xml:space="preserve">{{ </w:t>
-      </w:r>
-      <w:proofErr w:type="spellStart"/>
-      <w:r>
-        <w:rPr>
-          <w:rFonts w:ascii="Arial" w:hAnsi="Arial" w:cs="Arial"/>
-          <w:color w:val="000000" w:themeColor="text1"/>
-          <w:sz w:val="32"/>
-          <w:szCs w:val="32"/>
-        </w:rPr>
-        <w:t>user.name</w:t>
-      </w:r>
-      <w:proofErr w:type="gramEnd"/>
-      <w:r>
-        <w:rPr>
-          <w:rFonts w:ascii="Arial" w:hAnsi="Arial" w:cs="Arial"/>
-          <w:color w:val="000000" w:themeColor="text1"/>
-          <w:sz w:val="32"/>
-          <w:szCs w:val="32"/>
-        </w:rPr>
-        <w:t>.first</w:t>
-      </w:r>
-      <w:proofErr w:type="spellEnd"/>
-      <w:r>
-        <w:rPr>
-          <w:rFonts w:ascii="Arial" w:hAnsi="Arial" w:cs="Arial"/>
-          <w:color w:val="000000" w:themeColor="text1"/>
-          <w:sz w:val="32"/>
-          <w:szCs w:val="32"/>
-        </w:rPr>
-        <w:t xml:space="preserve"> }}</w:t>
-      </w:r>
-    </w:p>
-    <w:p>
-      <w:pPr>
-        <w:rPr>
-          <w:rFonts w:ascii="Arial" w:hAnsi="Arial" w:cs="Arial"/>
-        </w:rPr>
-      </w:pPr>
-      <w:r>
-        <w:rPr>
-          <w:rFonts w:ascii="Arial" w:hAnsi="Arial" w:cs="Arial"/>
-        </w:rPr>
-        <w:t xml:space="preserve">Great job, </w:t>
-      </w:r>
-      <w:proofErr w:type="gramStart"/>
-      <w:r>
-        <w:rPr>
-          <w:rFonts w:ascii="Arial" w:hAnsi="Arial" w:cs="Arial"/>
-        </w:rPr>
-        <w:t xml:space="preserve">{{ </w:t>
-      </w:r>
-      <w:proofErr w:type="spellStart"/>
-      <w:r>
-        <w:rPr>
-          <w:rFonts w:ascii="Arial" w:hAnsi="Arial" w:cs="Arial"/>
-        </w:rPr>
-        <w:t>user.name</w:t>
-      </w:r>
-      <w:proofErr w:type="gramEnd"/>
-      <w:r>
-        <w:rPr>
-          <w:rFonts w:ascii="Arial" w:hAnsi="Arial" w:cs="Arial"/>
-        </w:rPr>
-        <w:t>.first</w:t>
-      </w:r>
-      <w:proofErr w:type="spellEnd"/>
-      <w:r>
-        <w:rPr>
-          <w:rFonts w:ascii="Arial" w:hAnsi="Arial" w:cs="Arial"/>
-        </w:rPr>
-        <w:t xml:space="preserve"> }}. </w:t>
-      </w:r>
-    </w:p>
-    <w:p>
-      <w:pPr>
-        <w:rPr>
-          <w:rFonts w:ascii="Arial" w:hAnsi="Arial" w:cs="Arial"/>
-        </w:rPr>
-      </w:pPr>
-    </w:p>
-    <w:p>
-      <w:pPr>
-        <w:rPr>
-          <w:rFonts w:ascii="Arial" w:hAnsi="Arial" w:cs="Arial"/>
-        </w:rPr>
-      </w:pPr>
-      <w:r>
-        <w:rPr>
-          <w:rFonts w:ascii="Arial" w:hAnsi="Arial" w:cs="Arial"/>
-        </w:rPr>
-        <w:t xml:space="preserve">The debt report includes all the information you told us about your financial situation. Download </w:t>
-      </w:r>
-      <w:r>
-        <w:rPr>
-          <w:rFonts w:ascii="Arial" w:hAnsi="Arial" w:cs="Arial"/>
-        </w:rPr>
-        <w:t xml:space="preserve">and save a copy of the report for your records. </w:t>
-      </w:r>
-    </w:p>
-    <w:p>
-      <w:pPr>
-        <w:rPr>
-          <w:rFonts w:ascii="Arial" w:hAnsi="Arial" w:cs="Arial"/>
-        </w:rPr>
-      </w:pPr>
-    </w:p>
-    <w:p>
-      <w:pPr>
-        <w:rPr>
-          <w:rFonts w:ascii="Arial" w:hAnsi="Arial" w:cs="Arial"/>
-        </w:rPr>
-      </w:pPr>
-      <w:r>
-        <w:rPr>
-          <w:rFonts w:ascii="Arial" w:hAnsi="Arial" w:cs="Arial"/>
-        </w:rPr>
-        <w:t>The next step is to find a debt advisor.</w:t>
-      </w:r>
-    </w:p>
-    <w:p>
-      <w:pPr>
-        <w:rPr>
-          <w:rFonts w:ascii="Arial" w:hAnsi="Arial" w:cs="Arial"/>
-        </w:rPr>
-      </w:pPr>
-    </w:p>
-    <w:p>
-      <w:pPr>
-        <w:rPr>
-          <w:rFonts w:ascii="Arial" w:hAnsi="Arial" w:cs="Arial"/>
-        </w:rPr>
-      </w:pPr>
-      <w:r>
-        <w:rPr>
-          <w:rFonts w:ascii="Arial" w:hAnsi="Arial" w:cs="Arial"/>
-          <w:highlight w:val="yellow"/>
-        </w:rPr>
-        <w:t xml:space="preserve">** Insert resources on how to find a debt </w:t>
-      </w:r>
-      <w:proofErr w:type="gramStart"/>
-      <w:r>
-        <w:rPr>
-          <w:rFonts w:ascii="Arial" w:hAnsi="Arial" w:cs="Arial"/>
-          <w:highlight w:val="yellow"/>
-        </w:rPr>
-        <w:t>advisors</w:t>
-      </w:r>
-      <w:proofErr w:type="gramEnd"/>
-      <w:r>
-        <w:rPr>
-          <w:rFonts w:ascii="Arial" w:hAnsi="Arial" w:cs="Arial"/>
-          <w:highlight w:val="yellow"/>
-        </w:rPr>
-        <w:t>**</w:t>
-      </w:r>
-    </w:p>
-    <w:p>
-      <w:pPr>
-        <w:rPr>
-          <w:rFonts w:ascii="Arial" w:hAnsi="Arial" w:cs="Arial"/>
-          <w:b/>
-          <w:bCs/>
-        </w:rPr>
-      </w:pPr>
-    </w:p>
-    <w:p>
-      <w:pPr>
-        <w:rPr>
-          <w:rFonts w:ascii="Arial" w:hAnsi="Arial" w:cs="Arial"/>
-        </w:rPr>
-      </w:pPr>
-      <w:r>
-        <w:rPr>
-          <w:rFonts w:ascii="Arial" w:hAnsi="Arial" w:cs="Arial"/>
-        </w:rPr>
-        <w:t xml:space="preserve"> Things to bring when </w:t>
-      </w:r>
-      <w:r>
-        <w:rPr>
-          <w:rFonts w:ascii="Arial" w:hAnsi="Arial" w:cs="Arial"/>
-        </w:rPr>
-        <w:t xml:space="preserve">you meet with your debt advisor: </w:t>
-      </w:r>
-    </w:p>
-    <w:p>
-      <w:pPr>
-        <w:rPr>
-          <w:rFonts w:ascii="Arial" w:hAnsi="Arial" w:cs="Arial"/>
-        </w:rPr>
-      </w:pPr>
-    </w:p>
-    <w:p>
-      <w:pPr>
-        <w:rPr>
-          <w:rFonts w:ascii="Arial" w:hAnsi="Arial" w:cs="Arial"/>
-        </w:rPr>
-      </w:pPr>
-      <w:r>
-        <w:rPr>
-          <w:rFonts w:ascii="Arial" w:hAnsi="Arial" w:cs="Arial"/>
-        </w:rPr>
-        <w:t xml:space="preserve">Important questions to ask: </w:t>
-      </w:r>
     </w:p>
     <w:p>
       <w:pPr>
         <w:pStyle w:val="ListParagraph"/>
         <w:numPr>
           <w:ilvl w:val="0"/>
-          <w:numId w:val="6"/>
+          <w:numId w:val="7"/>
         </w:numPr>
         <w:rPr>
           <w:rFonts w:ascii="Arial" w:hAnsi="Arial" w:cs="Arial"/>
@@ -792,16 +290,102 @@
       <w:r>
         <w:rPr>
           <w:rFonts w:ascii="Arial" w:hAnsi="Arial" w:cs="Arial"/>
-        </w:rPr>
-        <w:t xml:space="preserve">If you qualify for a breathing space </w:t>
-      </w:r>
+          <w:b/>
+          <w:bCs/>
+        </w:rPr>
+        <w:t>Save your paperwork</w:t>
+      </w:r>
+      <w:r>
+        <w:rPr>
+          <w:rFonts w:ascii="Arial" w:hAnsi="Arial" w:cs="Arial"/>
+          <w:b/>
+          <w:bCs/>
+        </w:rPr>
+        <w:t xml:space="preserve"> in a safe place. </w:t>
+      </w:r>
+      <w:r>
+        <w:rPr>
+          <w:rFonts w:ascii="Arial" w:hAnsi="Arial" w:cs="Arial"/>
+        </w:rPr>
+        <w:t xml:space="preserve">Save this document. The instructions sheet, the debt </w:t>
+      </w:r>
+      <w:proofErr w:type="gramStart"/>
+      <w:r>
+        <w:rPr>
+          <w:rFonts w:ascii="Arial" w:hAnsi="Arial" w:cs="Arial"/>
+        </w:rPr>
+        <w:t>brief</w:t>
+      </w:r>
+      <w:proofErr w:type="gramEnd"/>
+      <w:r>
+        <w:rPr>
+          <w:rFonts w:ascii="Arial" w:hAnsi="Arial" w:cs="Arial"/>
+        </w:rPr>
+        <w:t xml:space="preserve"> and the information about potential debt solutions </w:t>
+      </w:r>
+      <w:r>
+        <w:rPr>
+          <w:rFonts w:ascii="Arial" w:hAnsi="Arial" w:cs="Arial"/>
+        </w:rPr>
+        <w:t>(attached below)</w:t>
+      </w:r>
+      <w:r>
+        <w:rPr>
+          <w:rFonts w:ascii="Arial" w:hAnsi="Arial" w:cs="Arial"/>
+        </w:rPr>
+        <w:t xml:space="preserve">. It is recommended to keep an electronic copy and print a physical copy if you can. </w:t>
+      </w:r>
+      <w:r>
+        <w:rPr>
+          <w:rFonts w:ascii="Arial" w:hAnsi="Arial" w:cs="Arial"/>
+        </w:rPr>
+        <w:t xml:space="preserve">Keep the </w:t>
+      </w:r>
+      <w:r>
+        <w:rPr>
+          <w:rFonts w:ascii="Arial" w:hAnsi="Arial" w:cs="Arial"/>
+        </w:rPr>
+        <w:t>debt contracts, emails, letters, and any written document</w:t>
+      </w:r>
+      <w:r>
+        <w:rPr>
+          <w:rFonts w:ascii="Arial" w:hAnsi="Arial" w:cs="Arial"/>
+        </w:rPr>
+        <w:t xml:space="preserve">s </w:t>
+      </w:r>
+      <w:r>
+        <w:rPr>
+          <w:rFonts w:ascii="Arial" w:hAnsi="Arial" w:cs="Arial"/>
+        </w:rPr>
+        <w:t xml:space="preserve">you used to </w:t>
+      </w:r>
+      <w:r>
+        <w:rPr>
+          <w:rFonts w:ascii="Arial" w:hAnsi="Arial" w:cs="Arial"/>
+        </w:rPr>
+        <w:t>find</w:t>
+      </w:r>
+      <w:r>
+        <w:rPr>
+          <w:rFonts w:ascii="Arial" w:hAnsi="Arial" w:cs="Arial"/>
+        </w:rPr>
+        <w:t xml:space="preserve"> the information about your debts. </w:t>
+      </w:r>
+    </w:p>
+    <w:p>
+      <w:pPr>
+        <w:pStyle w:val="ListParagraph"/>
+        <w:rPr>
+          <w:rFonts w:ascii="Arial" w:hAnsi="Arial" w:cs="Arial"/>
+        </w:rPr>
+      </w:pPr>
     </w:p>
     <w:p>
       <w:pPr>
         <w:pStyle w:val="ListParagraph"/>
         <w:numPr>
           <w:ilvl w:val="0"/>
-          <w:numId w:val="6"/>
+          <w:numId w:val="7"/>
         </w:numPr>
         <w:rPr>
           <w:rFonts w:ascii="Arial" w:hAnsi="Arial" w:cs="Arial"/>
@@ -810,78 +394,1176 @@
       <w:r>
         <w:rPr>
           <w:rFonts w:ascii="Arial" w:hAnsi="Arial" w:cs="Arial"/>
-        </w:rPr>
-        <w:t xml:space="preserve">If you qualify for a mental health breathing space </w:t>
-      </w:r>
+          <w:b/>
+          <w:bCs/>
+        </w:rPr>
+        <w:t>Get your credit reports</w:t>
+      </w:r>
+      <w:r>
+        <w:rPr>
+          <w:rFonts w:ascii="Arial" w:hAnsi="Arial" w:cs="Arial"/>
+        </w:rPr>
+        <w:t xml:space="preserve">. </w:t>
+      </w:r>
+      <w:r>
+        <w:rPr>
+          <w:rFonts w:ascii="Arial" w:hAnsi="Arial" w:cs="Arial"/>
+        </w:rPr>
+        <w:t>It’s a good idea to get copies of your credit reports to check you’ve got the right details for all your debts.</w:t>
+      </w:r>
+      <w:r>
+        <w:rPr>
+          <w:rFonts w:ascii="Arial" w:hAnsi="Arial" w:cs="Arial"/>
+        </w:rPr>
+        <w:t xml:space="preserve"> Learn about how to find your credit reports </w:t>
+      </w:r>
+      <w:hyperlink r:id="rId7" w:anchor=":~:text=Getting%20your%20credit%20reports" w:history="1">
+        <w:r>
+          <w:rPr>
+            <w:rStyle w:val="Hyperlink"/>
+            <w:rFonts w:ascii="Arial" w:hAnsi="Arial" w:cs="Arial"/>
+          </w:rPr>
+          <w:t>here</w:t>
+        </w:r>
+      </w:hyperlink>
+      <w:r>
+        <w:rPr>
+          <w:rFonts w:ascii="Arial" w:hAnsi="Arial" w:cs="Arial"/>
+        </w:rPr>
+        <w:t>. (</w:t>
+      </w:r>
+      <w:r>
+        <w:rPr>
+          <w:rFonts w:ascii="Arial" w:hAnsi="Arial" w:cs="Arial"/>
+        </w:rPr>
+        <w:t>https://www.citizensadvice.org.uk/debt-and-money/help-with-debt/dealing-with-y</w:t>
+      </w:r>
+      <w:r>
+        <w:rPr>
+          <w:rFonts w:ascii="Arial" w:hAnsi="Arial" w:cs="Arial"/>
+        </w:rPr>
+        <w:t>o</w:t>
+      </w:r>
+      <w:r>
+        <w:rPr>
+          <w:rFonts w:ascii="Arial" w:hAnsi="Arial" w:cs="Arial"/>
+        </w:rPr>
+        <w:t>ur-</w:t>
+      </w:r>
+      <w:r>
+        <w:rPr>
+          <w:rFonts w:ascii="Arial" w:hAnsi="Arial" w:cs="Arial"/>
+        </w:rPr>
+        <w:t>d</w:t>
+      </w:r>
+      <w:r>
+        <w:rPr>
+          <w:rFonts w:ascii="Arial" w:hAnsi="Arial" w:cs="Arial"/>
+        </w:rPr>
+        <w:t>ebts/collecting-information-about-your-debts</w:t>
+      </w:r>
+      <w:r>
+        <w:rPr>
+          <w:rFonts w:ascii="Arial" w:hAnsi="Arial" w:cs="Arial"/>
+        </w:rPr>
+        <w:t xml:space="preserve">) </w:t>
+      </w:r>
+    </w:p>
+    <w:p>
+      <w:pPr>
+        <w:rPr>
+          <w:rFonts w:ascii="Arial" w:hAnsi="Arial" w:cs="Arial"/>
+        </w:rPr>
+      </w:pPr>
     </w:p>
     <w:p>
       <w:pPr>
         <w:pStyle w:val="ListParagraph"/>
         <w:numPr>
           <w:ilvl w:val="0"/>
-          <w:numId w:val="6"/>
+          <w:numId w:val="7"/>
         </w:numPr>
         <w:rPr>
           <w:rFonts w:ascii="Arial" w:hAnsi="Arial" w:cs="Arial"/>
         </w:rPr>
       </w:pPr>
+      <w:r>
+        <w:rPr>
+          <w:rFonts w:ascii="Arial" w:hAnsi="Arial" w:cs="Arial"/>
+          <w:b/>
+          <w:bCs/>
+        </w:rPr>
+        <w:t>Contact a debt advisor</w:t>
+      </w:r>
+      <w:r>
+        <w:rPr>
+          <w:rFonts w:ascii="Arial" w:hAnsi="Arial" w:cs="Arial"/>
+        </w:rPr>
+        <w:t xml:space="preserve">. </w:t>
+      </w:r>
+      <w:r>
+        <w:rPr>
+          <w:rFonts w:ascii="Arial" w:hAnsi="Arial" w:cs="Arial"/>
+          <w:highlight w:val="yellow"/>
+        </w:rPr>
+        <w:t xml:space="preserve">** Insert resources on how to find a debt </w:t>
+      </w:r>
+      <w:proofErr w:type="gramStart"/>
+      <w:r>
+        <w:rPr>
+          <w:rFonts w:ascii="Arial" w:hAnsi="Arial" w:cs="Arial"/>
+          <w:highlight w:val="yellow"/>
+        </w:rPr>
+        <w:t>advisors</w:t>
+      </w:r>
+      <w:proofErr w:type="gramEnd"/>
+      <w:r>
+        <w:rPr>
+          <w:rFonts w:ascii="Arial" w:hAnsi="Arial" w:cs="Arial"/>
+          <w:highlight w:val="yellow"/>
+        </w:rPr>
+        <w:t>**</w:t>
+      </w:r>
     </w:p>
     <w:p>
       <w:pPr>
+        <w:pStyle w:val="ListParagraph"/>
         <w:rPr>
           <w:rFonts w:ascii="Arial" w:hAnsi="Arial" w:cs="Arial"/>
         </w:rPr>
       </w:pPr>
     </w:p>
+    <w:tbl>
+      <w:tblPr>
+        <w:tblStyle w:val="TableGrid"/>
+        <w:tblW w:w="9378" w:type="dxa"/>
+        <w:tblInd w:w="-5" w:type="dxa"/>
+        <w:tblBorders>
+          <w:top w:val="none" w:sz="0" w:space="0" w:color="auto"/>
+          <w:left w:val="none" w:sz="0" w:space="0" w:color="auto"/>
+          <w:bottom w:val="none" w:sz="0" w:space="0" w:color="auto"/>
+          <w:right w:val="none" w:sz="0" w:space="0" w:color="auto"/>
+          <w:insideH w:val="none" w:sz="0" w:space="0" w:color="auto"/>
+          <w:insideV w:val="none" w:sz="0" w:space="0" w:color="auto"/>
+        </w:tblBorders>
+        <w:tblLook w:val="04A0" w:firstRow="1" w:lastRow="0" w:firstColumn="1" w:lastColumn="0" w:noHBand="0" w:noVBand="1"/>
+      </w:tblPr>
+      <w:tblGrid>
+        <w:gridCol w:w="508"/>
+        <w:gridCol w:w="7682"/>
+        <w:gridCol w:w="1188"/>
+      </w:tblGrid>
+      <w:tr>
+        <w:trPr>
+          <w:trHeight w:val="281"/>
+        </w:trPr>
+        <w:tc>
+          <w:tcPr>
+            <w:tcW w:w="8190" w:type="dxa"/>
+            <w:gridSpan w:val="2"/>
+            <w:tcBorders>
+              <w:bottom w:val="single" w:sz="18" w:space="0" w:color="5B9BD5" w:themeColor="accent5"/>
+            </w:tcBorders>
+            <w:vAlign w:val="center"/>
+          </w:tcPr>
+          <w:p>
+            <w:pPr>
+              <w:rPr>
+                <w:rFonts w:ascii="Arial" w:hAnsi="Arial" w:cs="Arial"/>
+                <w:b/>
+                <w:bCs/>
+                <w:sz w:val="28"/>
+                <w:szCs w:val="28"/>
+              </w:rPr>
+            </w:pPr>
+            <w:r>
+              <w:rPr>
+                <w:rFonts w:ascii="Arial" w:hAnsi="Arial" w:cs="Arial"/>
+                <w:b/>
+                <w:bCs/>
+                <w:sz w:val="28"/>
+                <w:szCs w:val="28"/>
+              </w:rPr>
+              <w:t>When you meet with your debt advisor:</w:t>
+            </w:r>
+          </w:p>
+        </w:tc>
+        <w:tc>
+          <w:tcPr>
+            <w:tcW w:w="1188" w:type="dxa"/>
+            <w:tcBorders>
+              <w:bottom w:val="single" w:sz="18" w:space="0" w:color="5B9BD5" w:themeColor="accent5"/>
+            </w:tcBorders>
+          </w:tcPr>
+          <w:p>
+            <w:pPr>
+              <w:pStyle w:val="ListParagraph"/>
+              <w:ind w:left="0"/>
+              <w:rPr>
+                <w:rFonts w:ascii="Arial" w:hAnsi="Arial" w:cs="Arial"/>
+              </w:rPr>
+            </w:pPr>
+          </w:p>
+        </w:tc>
+      </w:tr>
+      <w:tr>
+        <w:trPr>
+          <w:trHeight w:val="281"/>
+        </w:trPr>
+        <w:tc>
+          <w:tcPr>
+            <w:tcW w:w="8190" w:type="dxa"/>
+            <w:gridSpan w:val="2"/>
+            <w:tcBorders>
+              <w:top w:val="single" w:sz="18" w:space="0" w:color="5B9BD5" w:themeColor="accent5"/>
+            </w:tcBorders>
+            <w:vAlign w:val="center"/>
+          </w:tcPr>
+          <w:p>
+            <w:pPr>
+              <w:rPr>
+                <w:rFonts w:ascii="Arial" w:hAnsi="Arial" w:cs="Arial"/>
+                <w:b/>
+                <w:bCs/>
+              </w:rPr>
+            </w:pPr>
+            <w:r>
+              <w:rPr>
+                <w:rFonts w:ascii="Arial" w:hAnsi="Arial" w:cs="Arial"/>
+                <w:b/>
+                <w:bCs/>
+              </w:rPr>
+              <w:t xml:space="preserve">Things to bring when you meet with your debt advisor </w:t>
+            </w:r>
+          </w:p>
+        </w:tc>
+        <w:tc>
+          <w:tcPr>
+            <w:tcW w:w="1188" w:type="dxa"/>
+            <w:tcBorders>
+              <w:top w:val="single" w:sz="18" w:space="0" w:color="5B9BD5" w:themeColor="accent5"/>
+            </w:tcBorders>
+            <w:vAlign w:val="center"/>
+          </w:tcPr>
+          <w:p>
+            <w:pPr>
+              <w:pStyle w:val="ListParagraph"/>
+              <w:ind w:left="0"/>
+              <w:rPr>
+                <w:rFonts w:ascii="Arial" w:hAnsi="Arial" w:cs="Arial"/>
+              </w:rPr>
+            </w:pPr>
+            <w:r>
+              <w:rPr>
+                <w:rFonts w:ascii="Arial" w:hAnsi="Arial" w:cs="Arial"/>
+                <w:noProof/>
+              </w:rPr>
+              <w:drawing>
+                <wp:inline distT="0" distB="0" distL="0" distR="0" wp14:anchorId="1B89212E" wp14:editId="67585806">
+                  <wp:extent cx="411480" cy="411480"/>
+                  <wp:effectExtent l="0" t="0" r="0" b="0"/>
+                  <wp:docPr id="15" name="Graphic 15" descr="Document outline"/>
+                  <wp:cNvGraphicFramePr>
+                    <a:graphicFrameLocks xmlns:a="http://schemas.openxmlformats.org/drawingml/2006/main" noChangeAspect="1"/>
+                  </wp:cNvGraphicFramePr>
+                  <a:graphic xmlns:a="http://schemas.openxmlformats.org/drawingml/2006/main">
+                    <a:graphicData uri="http://schemas.openxmlformats.org/drawingml/2006/picture">
+                      <pic:pic xmlns:pic="http://schemas.openxmlformats.org/drawingml/2006/picture">
+                        <pic:nvPicPr>
+                          <pic:cNvPr id="15" name="Graphic 15" descr="Document outline"/>
+                          <pic:cNvPicPr/>
+                        </pic:nvPicPr>
+                        <pic:blipFill>
+                          <a:blip r:embed="rId8">
+                            <a:extLst>
+                              <a:ext uri="{28A0092B-C50C-407E-A947-70E740481C1C}">
+                                <a14:useLocalDpi xmlns:a14="http://schemas.microsoft.com/office/drawing/2010/main" val="0"/>
+                              </a:ext>
+                              <a:ext uri="{96DAC541-7B7A-43D3-8B79-37D633B846F1}">
+                                <asvg:svgBlip xmlns:asvg="http://schemas.microsoft.com/office/drawing/2016/SVG/main" r:embed="rId9"/>
+                              </a:ext>
+                            </a:extLst>
+                          </a:blip>
+                          <a:stretch>
+                            <a:fillRect/>
+                          </a:stretch>
+                        </pic:blipFill>
+                        <pic:spPr>
+                          <a:xfrm>
+                            <a:off x="0" y="0"/>
+                            <a:ext cx="411480" cy="411480"/>
+                          </a:xfrm>
+                          <a:prstGeom prst="rect">
+                            <a:avLst/>
+                          </a:prstGeom>
+                        </pic:spPr>
+                      </pic:pic>
+                    </a:graphicData>
+                  </a:graphic>
+                </wp:inline>
+              </w:drawing>
+            </w:r>
+          </w:p>
+        </w:tc>
+      </w:tr>
+      <w:tr>
+        <w:trPr>
+          <w:trHeight w:val="281"/>
+        </w:trPr>
+        <w:tc>
+          <w:tcPr>
+            <w:tcW w:w="508" w:type="dxa"/>
+            <w:vAlign w:val="center"/>
+          </w:tcPr>
+          <w:p>
+            <w:pPr>
+              <w:rPr>
+                <w:rFonts w:ascii="Arial" w:hAnsi="Arial" w:cs="Arial"/>
+                <w:b/>
+                <w:bCs/>
+                <w:sz w:val="28"/>
+                <w:szCs w:val="28"/>
+              </w:rPr>
+            </w:pPr>
+            <w:r>
+              <w:rPr>
+                <w:rFonts w:ascii="Arial" w:hAnsi="Arial" w:cs="Arial"/>
+                <w:noProof/>
+              </w:rPr>
+              <w:drawing>
+                <wp:inline distT="0" distB="0" distL="0" distR="0" wp14:anchorId="4B126424" wp14:editId="1B98A102">
+                  <wp:extent cx="158262" cy="158262"/>
+                  <wp:effectExtent l="0" t="0" r="0" b="0"/>
+                  <wp:docPr id="12" name="Graphic 12" descr="Stop outline"/>
+                  <wp:cNvGraphicFramePr>
+                    <a:graphicFrameLocks xmlns:a="http://schemas.openxmlformats.org/drawingml/2006/main" noChangeAspect="1"/>
+                  </wp:cNvGraphicFramePr>
+                  <a:graphic xmlns:a="http://schemas.openxmlformats.org/drawingml/2006/main">
+                    <a:graphicData uri="http://schemas.openxmlformats.org/drawingml/2006/picture">
+                      <pic:pic xmlns:pic="http://schemas.openxmlformats.org/drawingml/2006/picture">
+                        <pic:nvPicPr>
+                          <pic:cNvPr id="4" name="Graphic 4" descr="Stop outline"/>
+                          <pic:cNvPicPr/>
+                        </pic:nvPicPr>
+                        <pic:blipFill>
+                          <a:blip r:embed="rId10" cstate="print">
+                            <a:extLst>
+                              <a:ext uri="{28A0092B-C50C-407E-A947-70E740481C1C}">
+                                <a14:useLocalDpi xmlns:a14="http://schemas.microsoft.com/office/drawing/2010/main" val="0"/>
+                              </a:ext>
+                              <a:ext uri="{96DAC541-7B7A-43D3-8B79-37D633B846F1}">
+                                <asvg:svgBlip xmlns:asvg="http://schemas.microsoft.com/office/drawing/2016/SVG/main" r:embed="rId11"/>
+                              </a:ext>
+                            </a:extLst>
+                          </a:blip>
+                          <a:stretch>
+                            <a:fillRect/>
+                          </a:stretch>
+                        </pic:blipFill>
+                        <pic:spPr>
+                          <a:xfrm>
+                            <a:off x="0" y="0"/>
+                            <a:ext cx="184322" cy="184322"/>
+                          </a:xfrm>
+                          <a:prstGeom prst="rect">
+                            <a:avLst/>
+                          </a:prstGeom>
+                        </pic:spPr>
+                      </pic:pic>
+                    </a:graphicData>
+                  </a:graphic>
+                </wp:inline>
+              </w:drawing>
+            </w:r>
+          </w:p>
+        </w:tc>
+        <w:tc>
+          <w:tcPr>
+            <w:tcW w:w="7682" w:type="dxa"/>
+            <w:vAlign w:val="center"/>
+          </w:tcPr>
+          <w:p>
+            <w:pPr>
+              <w:rPr>
+                <w:rFonts w:ascii="Arial" w:hAnsi="Arial" w:cs="Arial"/>
+                <w:b/>
+                <w:bCs/>
+                <w:sz w:val="28"/>
+                <w:szCs w:val="28"/>
+              </w:rPr>
+            </w:pPr>
+            <w:r>
+              <w:rPr>
+                <w:rFonts w:ascii="Arial" w:hAnsi="Arial" w:cs="Arial"/>
+              </w:rPr>
+              <w:t xml:space="preserve">Your debt brief with your information </w:t>
+            </w:r>
+          </w:p>
+        </w:tc>
+        <w:tc>
+          <w:tcPr>
+            <w:tcW w:w="1188" w:type="dxa"/>
+          </w:tcPr>
+          <w:p>
+            <w:pPr>
+              <w:rPr>
+                <w:rFonts w:ascii="Arial" w:hAnsi="Arial" w:cs="Arial"/>
+              </w:rPr>
+            </w:pPr>
+          </w:p>
+        </w:tc>
+      </w:tr>
+      <w:tr>
+        <w:trPr>
+          <w:trHeight w:val="281"/>
+        </w:trPr>
+        <w:tc>
+          <w:tcPr>
+            <w:tcW w:w="508" w:type="dxa"/>
+          </w:tcPr>
+          <w:p>
+            <w:pPr>
+              <w:rPr>
+                <w:rFonts w:ascii="Arial" w:hAnsi="Arial" w:cs="Arial"/>
+                <w:b/>
+                <w:bCs/>
+                <w:sz w:val="28"/>
+                <w:szCs w:val="28"/>
+              </w:rPr>
+            </w:pPr>
+            <w:r>
+              <w:rPr>
+                <w:rFonts w:ascii="Arial" w:hAnsi="Arial" w:cs="Arial"/>
+                <w:noProof/>
+              </w:rPr>
+              <w:drawing>
+                <wp:inline distT="0" distB="0" distL="0" distR="0" wp14:anchorId="1AAB9850" wp14:editId="43FEF6ED">
+                  <wp:extent cx="158262" cy="158262"/>
+                  <wp:effectExtent l="0" t="0" r="0" b="0"/>
+                  <wp:docPr id="13" name="Graphic 13" descr="Stop outline"/>
+                  <wp:cNvGraphicFramePr>
+                    <a:graphicFrameLocks xmlns:a="http://schemas.openxmlformats.org/drawingml/2006/main" noChangeAspect="1"/>
+                  </wp:cNvGraphicFramePr>
+                  <a:graphic xmlns:a="http://schemas.openxmlformats.org/drawingml/2006/main">
+                    <a:graphicData uri="http://schemas.openxmlformats.org/drawingml/2006/picture">
+                      <pic:pic xmlns:pic="http://schemas.openxmlformats.org/drawingml/2006/picture">
+                        <pic:nvPicPr>
+                          <pic:cNvPr id="4" name="Graphic 4" descr="Stop outline"/>
+                          <pic:cNvPicPr/>
+                        </pic:nvPicPr>
+                        <pic:blipFill>
+                          <a:blip r:embed="rId10" cstate="print">
+                            <a:extLst>
+                              <a:ext uri="{28A0092B-C50C-407E-A947-70E740481C1C}">
+                                <a14:useLocalDpi xmlns:a14="http://schemas.microsoft.com/office/drawing/2010/main" val="0"/>
+                              </a:ext>
+                              <a:ext uri="{96DAC541-7B7A-43D3-8B79-37D633B846F1}">
+                                <asvg:svgBlip xmlns:asvg="http://schemas.microsoft.com/office/drawing/2016/SVG/main" r:embed="rId11"/>
+                              </a:ext>
+                            </a:extLst>
+                          </a:blip>
+                          <a:stretch>
+                            <a:fillRect/>
+                          </a:stretch>
+                        </pic:blipFill>
+                        <pic:spPr>
+                          <a:xfrm>
+                            <a:off x="0" y="0"/>
+                            <a:ext cx="184322" cy="184322"/>
+                          </a:xfrm>
+                          <a:prstGeom prst="rect">
+                            <a:avLst/>
+                          </a:prstGeom>
+                        </pic:spPr>
+                      </pic:pic>
+                    </a:graphicData>
+                  </a:graphic>
+                </wp:inline>
+              </w:drawing>
+            </w:r>
+          </w:p>
+        </w:tc>
+        <w:tc>
+          <w:tcPr>
+            <w:tcW w:w="7682" w:type="dxa"/>
+          </w:tcPr>
+          <w:p>
+            <w:pPr>
+              <w:rPr>
+                <w:rFonts w:ascii="Arial" w:hAnsi="Arial" w:cs="Arial"/>
+                <w:b/>
+                <w:bCs/>
+                <w:sz w:val="28"/>
+                <w:szCs w:val="28"/>
+              </w:rPr>
+            </w:pPr>
+            <w:r>
+              <w:rPr>
+                <w:rFonts w:ascii="Arial" w:hAnsi="Arial" w:cs="Arial"/>
+              </w:rPr>
+              <w:t>Paperwork relating to your debts</w:t>
+            </w:r>
+          </w:p>
+        </w:tc>
+        <w:tc>
+          <w:tcPr>
+            <w:tcW w:w="1188" w:type="dxa"/>
+          </w:tcPr>
+          <w:p>
+            <w:pPr>
+              <w:rPr>
+                <w:rFonts w:ascii="Arial" w:hAnsi="Arial" w:cs="Arial"/>
+              </w:rPr>
+            </w:pPr>
+          </w:p>
+        </w:tc>
+      </w:tr>
+      <w:tr>
+        <w:trPr>
+          <w:trHeight w:val="281"/>
+        </w:trPr>
+        <w:tc>
+          <w:tcPr>
+            <w:tcW w:w="508" w:type="dxa"/>
+          </w:tcPr>
+          <w:p>
+            <w:pPr>
+              <w:rPr>
+                <w:rFonts w:ascii="Arial" w:hAnsi="Arial" w:cs="Arial"/>
+                <w:b/>
+                <w:bCs/>
+                <w:sz w:val="28"/>
+                <w:szCs w:val="28"/>
+              </w:rPr>
+            </w:pPr>
+            <w:r>
+              <w:rPr>
+                <w:rFonts w:ascii="Arial" w:hAnsi="Arial" w:cs="Arial"/>
+                <w:noProof/>
+              </w:rPr>
+              <w:drawing>
+                <wp:inline distT="0" distB="0" distL="0" distR="0" wp14:anchorId="6ACDBD39" wp14:editId="71E13435">
+                  <wp:extent cx="158262" cy="158262"/>
+                  <wp:effectExtent l="0" t="0" r="0" b="0"/>
+                  <wp:docPr id="14" name="Graphic 14" descr="Stop outline"/>
+                  <wp:cNvGraphicFramePr>
+                    <a:graphicFrameLocks xmlns:a="http://schemas.openxmlformats.org/drawingml/2006/main" noChangeAspect="1"/>
+                  </wp:cNvGraphicFramePr>
+                  <a:graphic xmlns:a="http://schemas.openxmlformats.org/drawingml/2006/main">
+                    <a:graphicData uri="http://schemas.openxmlformats.org/drawingml/2006/picture">
+                      <pic:pic xmlns:pic="http://schemas.openxmlformats.org/drawingml/2006/picture">
+                        <pic:nvPicPr>
+                          <pic:cNvPr id="4" name="Graphic 4" descr="Stop outline"/>
+                          <pic:cNvPicPr/>
+                        </pic:nvPicPr>
+                        <pic:blipFill>
+                          <a:blip r:embed="rId10" cstate="print">
+                            <a:extLst>
+                              <a:ext uri="{28A0092B-C50C-407E-A947-70E740481C1C}">
+                                <a14:useLocalDpi xmlns:a14="http://schemas.microsoft.com/office/drawing/2010/main" val="0"/>
+                              </a:ext>
+                              <a:ext uri="{96DAC541-7B7A-43D3-8B79-37D633B846F1}">
+                                <asvg:svgBlip xmlns:asvg="http://schemas.microsoft.com/office/drawing/2016/SVG/main" r:embed="rId11"/>
+                              </a:ext>
+                            </a:extLst>
+                          </a:blip>
+                          <a:stretch>
+                            <a:fillRect/>
+                          </a:stretch>
+                        </pic:blipFill>
+                        <pic:spPr>
+                          <a:xfrm>
+                            <a:off x="0" y="0"/>
+                            <a:ext cx="184322" cy="184322"/>
+                          </a:xfrm>
+                          <a:prstGeom prst="rect">
+                            <a:avLst/>
+                          </a:prstGeom>
+                        </pic:spPr>
+                      </pic:pic>
+                    </a:graphicData>
+                  </a:graphic>
+                </wp:inline>
+              </w:drawing>
+            </w:r>
+          </w:p>
+        </w:tc>
+        <w:tc>
+          <w:tcPr>
+            <w:tcW w:w="7682" w:type="dxa"/>
+          </w:tcPr>
+          <w:p>
+            <w:pPr>
+              <w:rPr>
+                <w:rFonts w:ascii="Arial" w:hAnsi="Arial" w:cs="Arial"/>
+                <w:b/>
+                <w:bCs/>
+                <w:sz w:val="28"/>
+                <w:szCs w:val="28"/>
+              </w:rPr>
+            </w:pPr>
+            <w:r>
+              <w:rPr>
+                <w:rFonts w:ascii="Arial" w:hAnsi="Arial" w:cs="Arial"/>
+              </w:rPr>
+              <w:t>Copies of your credit report</w:t>
+            </w:r>
+          </w:p>
+        </w:tc>
+        <w:tc>
+          <w:tcPr>
+            <w:tcW w:w="1188" w:type="dxa"/>
+          </w:tcPr>
+          <w:p>
+            <w:pPr>
+              <w:rPr>
+                <w:rFonts w:ascii="Arial" w:hAnsi="Arial" w:cs="Arial"/>
+              </w:rPr>
+            </w:pPr>
+          </w:p>
+        </w:tc>
+      </w:tr>
+      <w:tr>
+        <w:trPr>
+          <w:trHeight w:val="281"/>
+        </w:trPr>
+        <w:tc>
+          <w:tcPr>
+            <w:tcW w:w="8190" w:type="dxa"/>
+            <w:gridSpan w:val="2"/>
+            <w:vAlign w:val="center"/>
+          </w:tcPr>
+          <w:p>
+            <w:pPr>
+              <w:rPr>
+                <w:rFonts w:ascii="Arial" w:hAnsi="Arial" w:cs="Arial"/>
+              </w:rPr>
+            </w:pPr>
+            <w:r>
+              <w:rPr>
+                <w:rFonts w:ascii="Arial" w:hAnsi="Arial" w:cs="Arial"/>
+                <w:b/>
+                <w:bCs/>
+              </w:rPr>
+              <w:t>Important things to tell your debt advisor</w:t>
+            </w:r>
+          </w:p>
+        </w:tc>
+        <w:tc>
+          <w:tcPr>
+            <w:tcW w:w="1188" w:type="dxa"/>
+            <w:vAlign w:val="center"/>
+          </w:tcPr>
+          <w:p>
+            <w:pPr>
+              <w:rPr>
+                <w:rFonts w:ascii="Arial" w:hAnsi="Arial" w:cs="Arial"/>
+              </w:rPr>
+            </w:pPr>
+            <w:r>
+              <w:rPr>
+                <w:rFonts w:ascii="Arial" w:hAnsi="Arial" w:cs="Arial"/>
+                <w:noProof/>
+              </w:rPr>
+              <w:drawing>
+                <wp:inline distT="0" distB="0" distL="0" distR="0" wp14:anchorId="40D6B850" wp14:editId="779C952B">
+                  <wp:extent cx="411480" cy="411480"/>
+                  <wp:effectExtent l="0" t="0" r="0" b="0"/>
+                  <wp:docPr id="16" name="Graphic 16" descr="Comment Important outline"/>
+                  <wp:cNvGraphicFramePr>
+                    <a:graphicFrameLocks xmlns:a="http://schemas.openxmlformats.org/drawingml/2006/main" noChangeAspect="1"/>
+                  </wp:cNvGraphicFramePr>
+                  <a:graphic xmlns:a="http://schemas.openxmlformats.org/drawingml/2006/main">
+                    <a:graphicData uri="http://schemas.openxmlformats.org/drawingml/2006/picture">
+                      <pic:pic xmlns:pic="http://schemas.openxmlformats.org/drawingml/2006/picture">
+                        <pic:nvPicPr>
+                          <pic:cNvPr id="16" name="Graphic 16" descr="Comment Important outline"/>
+                          <pic:cNvPicPr/>
+                        </pic:nvPicPr>
+                        <pic:blipFill>
+                          <a:blip r:embed="rId12">
+                            <a:extLst>
+                              <a:ext uri="{28A0092B-C50C-407E-A947-70E740481C1C}">
+                                <a14:useLocalDpi xmlns:a14="http://schemas.microsoft.com/office/drawing/2010/main" val="0"/>
+                              </a:ext>
+                              <a:ext uri="{96DAC541-7B7A-43D3-8B79-37D633B846F1}">
+                                <asvg:svgBlip xmlns:asvg="http://schemas.microsoft.com/office/drawing/2016/SVG/main" r:embed="rId13"/>
+                              </a:ext>
+                            </a:extLst>
+                          </a:blip>
+                          <a:stretch>
+                            <a:fillRect/>
+                          </a:stretch>
+                        </pic:blipFill>
+                        <pic:spPr>
+                          <a:xfrm>
+                            <a:off x="0" y="0"/>
+                            <a:ext cx="411480" cy="411480"/>
+                          </a:xfrm>
+                          <a:prstGeom prst="rect">
+                            <a:avLst/>
+                          </a:prstGeom>
+                        </pic:spPr>
+                      </pic:pic>
+                    </a:graphicData>
+                  </a:graphic>
+                </wp:inline>
+              </w:drawing>
+            </w:r>
+          </w:p>
+        </w:tc>
+      </w:tr>
+      <w:tr>
+        <w:trPr>
+          <w:trHeight w:val="281"/>
+        </w:trPr>
+        <w:tc>
+          <w:tcPr>
+            <w:tcW w:w="508" w:type="dxa"/>
+          </w:tcPr>
+          <w:p>
+            <w:pPr>
+              <w:rPr>
+                <w:rFonts w:ascii="Arial" w:hAnsi="Arial" w:cs="Arial"/>
+                <w:noProof/>
+              </w:rPr>
+            </w:pPr>
+            <w:r>
+              <w:rPr>
+                <w:rFonts w:ascii="Arial" w:hAnsi="Arial" w:cs="Arial"/>
+                <w:noProof/>
+              </w:rPr>
+              <w:drawing>
+                <wp:inline distT="0" distB="0" distL="0" distR="0" wp14:anchorId="1C354EAB" wp14:editId="4417B86F">
+                  <wp:extent cx="158262" cy="158262"/>
+                  <wp:effectExtent l="0" t="0" r="0" b="0"/>
+                  <wp:docPr id="7" name="Graphic 7" descr="Stop outline"/>
+                  <wp:cNvGraphicFramePr>
+                    <a:graphicFrameLocks xmlns:a="http://schemas.openxmlformats.org/drawingml/2006/main" noChangeAspect="1"/>
+                  </wp:cNvGraphicFramePr>
+                  <a:graphic xmlns:a="http://schemas.openxmlformats.org/drawingml/2006/main">
+                    <a:graphicData uri="http://schemas.openxmlformats.org/drawingml/2006/picture">
+                      <pic:pic xmlns:pic="http://schemas.openxmlformats.org/drawingml/2006/picture">
+                        <pic:nvPicPr>
+                          <pic:cNvPr id="4" name="Graphic 4" descr="Stop outline"/>
+                          <pic:cNvPicPr/>
+                        </pic:nvPicPr>
+                        <pic:blipFill>
+                          <a:blip r:embed="rId10" cstate="print">
+                            <a:extLst>
+                              <a:ext uri="{28A0092B-C50C-407E-A947-70E740481C1C}">
+                                <a14:useLocalDpi xmlns:a14="http://schemas.microsoft.com/office/drawing/2010/main" val="0"/>
+                              </a:ext>
+                              <a:ext uri="{96DAC541-7B7A-43D3-8B79-37D633B846F1}">
+                                <asvg:svgBlip xmlns:asvg="http://schemas.microsoft.com/office/drawing/2016/SVG/main" r:embed="rId11"/>
+                              </a:ext>
+                            </a:extLst>
+                          </a:blip>
+                          <a:stretch>
+                            <a:fillRect/>
+                          </a:stretch>
+                        </pic:blipFill>
+                        <pic:spPr>
+                          <a:xfrm>
+                            <a:off x="0" y="0"/>
+                            <a:ext cx="184322" cy="184322"/>
+                          </a:xfrm>
+                          <a:prstGeom prst="rect">
+                            <a:avLst/>
+                          </a:prstGeom>
+                        </pic:spPr>
+                      </pic:pic>
+                    </a:graphicData>
+                  </a:graphic>
+                </wp:inline>
+              </w:drawing>
+            </w:r>
+            <w:r>
+              <w:rPr>
+                <w:rFonts w:ascii="Arial" w:hAnsi="Arial" w:cs="Arial"/>
+              </w:rPr>
+              <w:t xml:space="preserve"> </w:t>
+            </w:r>
+          </w:p>
+        </w:tc>
+        <w:tc>
+          <w:tcPr>
+            <w:tcW w:w="7682" w:type="dxa"/>
+          </w:tcPr>
+          <w:p>
+            <w:pPr>
+              <w:rPr>
+                <w:rFonts w:ascii="Arial" w:hAnsi="Arial" w:cs="Arial"/>
+              </w:rPr>
+            </w:pPr>
+            <w:r>
+              <w:rPr>
+                <w:rFonts w:ascii="Arial" w:hAnsi="Arial" w:cs="Arial"/>
+              </w:rPr>
+              <w:t>If you have a visa to work/live in Wales,</w:t>
+            </w:r>
+            <w:r>
+              <w:rPr>
+                <w:rFonts w:ascii="Arial" w:hAnsi="Arial" w:cs="Arial"/>
+              </w:rPr>
+              <w:t xml:space="preserve"> m</w:t>
+            </w:r>
+            <w:r>
+              <w:rPr>
+                <w:rFonts w:ascii="Arial" w:hAnsi="Arial" w:cs="Arial"/>
+              </w:rPr>
+              <w:t>ake sure your debt advisor knows</w:t>
+            </w:r>
+            <w:r>
+              <w:rPr>
+                <w:rFonts w:ascii="Arial" w:hAnsi="Arial" w:cs="Arial"/>
+              </w:rPr>
+              <w:t>.</w:t>
+            </w:r>
+          </w:p>
+        </w:tc>
+        <w:tc>
+          <w:tcPr>
+            <w:tcW w:w="1188" w:type="dxa"/>
+          </w:tcPr>
+          <w:p>
+            <w:pPr>
+              <w:rPr>
+                <w:rFonts w:ascii="Arial" w:hAnsi="Arial" w:cs="Arial"/>
+              </w:rPr>
+            </w:pPr>
+          </w:p>
+        </w:tc>
+      </w:tr>
+      <w:tr>
+        <w:trPr>
+          <w:trHeight w:val="281"/>
+        </w:trPr>
+        <w:tc>
+          <w:tcPr>
+            <w:tcW w:w="508" w:type="dxa"/>
+          </w:tcPr>
+          <w:p>
+            <w:pPr>
+              <w:rPr>
+                <w:rFonts w:ascii="Arial" w:hAnsi="Arial" w:cs="Arial"/>
+                <w:noProof/>
+              </w:rPr>
+            </w:pPr>
+            <w:r>
+              <w:rPr>
+                <w:rFonts w:ascii="Arial" w:hAnsi="Arial" w:cs="Arial"/>
+                <w:noProof/>
+              </w:rPr>
+              <w:drawing>
+                <wp:inline distT="0" distB="0" distL="0" distR="0" wp14:anchorId="29441BBD" wp14:editId="34E8E6AC">
+                  <wp:extent cx="158262" cy="158262"/>
+                  <wp:effectExtent l="0" t="0" r="0" b="0"/>
+                  <wp:docPr id="9" name="Graphic 9" descr="Stop outline"/>
+                  <wp:cNvGraphicFramePr>
+                    <a:graphicFrameLocks xmlns:a="http://schemas.openxmlformats.org/drawingml/2006/main" noChangeAspect="1"/>
+                  </wp:cNvGraphicFramePr>
+                  <a:graphic xmlns:a="http://schemas.openxmlformats.org/drawingml/2006/main">
+                    <a:graphicData uri="http://schemas.openxmlformats.org/drawingml/2006/picture">
+                      <pic:pic xmlns:pic="http://schemas.openxmlformats.org/drawingml/2006/picture">
+                        <pic:nvPicPr>
+                          <pic:cNvPr id="4" name="Graphic 4" descr="Stop outline"/>
+                          <pic:cNvPicPr/>
+                        </pic:nvPicPr>
+                        <pic:blipFill>
+                          <a:blip r:embed="rId10" cstate="print">
+                            <a:extLst>
+                              <a:ext uri="{28A0092B-C50C-407E-A947-70E740481C1C}">
+                                <a14:useLocalDpi xmlns:a14="http://schemas.microsoft.com/office/drawing/2010/main" val="0"/>
+                              </a:ext>
+                              <a:ext uri="{96DAC541-7B7A-43D3-8B79-37D633B846F1}">
+                                <asvg:svgBlip xmlns:asvg="http://schemas.microsoft.com/office/drawing/2016/SVG/main" r:embed="rId11"/>
+                              </a:ext>
+                            </a:extLst>
+                          </a:blip>
+                          <a:stretch>
+                            <a:fillRect/>
+                          </a:stretch>
+                        </pic:blipFill>
+                        <pic:spPr>
+                          <a:xfrm>
+                            <a:off x="0" y="0"/>
+                            <a:ext cx="184322" cy="184322"/>
+                          </a:xfrm>
+                          <a:prstGeom prst="rect">
+                            <a:avLst/>
+                          </a:prstGeom>
+                        </pic:spPr>
+                      </pic:pic>
+                    </a:graphicData>
+                  </a:graphic>
+                </wp:inline>
+              </w:drawing>
+            </w:r>
+          </w:p>
+        </w:tc>
+        <w:tc>
+          <w:tcPr>
+            <w:tcW w:w="7682" w:type="dxa"/>
+          </w:tcPr>
+          <w:p>
+            <w:pPr>
+              <w:rPr>
+                <w:rFonts w:ascii="Arial" w:hAnsi="Arial" w:cs="Arial"/>
+              </w:rPr>
+            </w:pPr>
+            <w:r>
+              <w:rPr>
+                <w:rFonts w:ascii="Arial" w:hAnsi="Arial" w:cs="Arial"/>
+              </w:rPr>
+              <w:t>Ask if</w:t>
+            </w:r>
+            <w:r>
+              <w:rPr>
+                <w:rFonts w:ascii="Arial" w:hAnsi="Arial" w:cs="Arial"/>
+              </w:rPr>
+              <w:t xml:space="preserve"> </w:t>
+            </w:r>
+            <w:r>
+              <w:rPr>
+                <w:rFonts w:ascii="Arial" w:hAnsi="Arial" w:cs="Arial"/>
+              </w:rPr>
+              <w:t>you qualify for</w:t>
+            </w:r>
+            <w:r>
+              <w:rPr>
+                <w:rFonts w:ascii="Arial" w:hAnsi="Arial" w:cs="Arial"/>
+              </w:rPr>
+              <w:t xml:space="preserve"> a breathing space</w:t>
+            </w:r>
+            <w:r>
+              <w:rPr>
+                <w:rFonts w:ascii="Arial" w:hAnsi="Arial" w:cs="Arial"/>
+              </w:rPr>
+              <w:t>.</w:t>
+            </w:r>
+          </w:p>
+        </w:tc>
+        <w:tc>
+          <w:tcPr>
+            <w:tcW w:w="1188" w:type="dxa"/>
+          </w:tcPr>
+          <w:p>
+            <w:pPr>
+              <w:rPr>
+                <w:rFonts w:ascii="Arial" w:hAnsi="Arial" w:cs="Arial"/>
+              </w:rPr>
+            </w:pPr>
+          </w:p>
+        </w:tc>
+      </w:tr>
+      <w:tr>
+        <w:trPr>
+          <w:trHeight w:val="281"/>
+        </w:trPr>
+        <w:tc>
+          <w:tcPr>
+            <w:tcW w:w="508" w:type="dxa"/>
+          </w:tcPr>
+          <w:p>
+            <w:pPr>
+              <w:rPr>
+                <w:rFonts w:ascii="Arial" w:hAnsi="Arial" w:cs="Arial"/>
+                <w:noProof/>
+              </w:rPr>
+            </w:pPr>
+            <w:r>
+              <w:rPr>
+                <w:rFonts w:ascii="Arial" w:hAnsi="Arial" w:cs="Arial"/>
+                <w:noProof/>
+              </w:rPr>
+              <w:drawing>
+                <wp:inline distT="0" distB="0" distL="0" distR="0" wp14:anchorId="18D70CBC" wp14:editId="0D10419F">
+                  <wp:extent cx="158262" cy="158262"/>
+                  <wp:effectExtent l="0" t="0" r="0" b="0"/>
+                  <wp:docPr id="10" name="Graphic 10" descr="Stop outline"/>
+                  <wp:cNvGraphicFramePr>
+                    <a:graphicFrameLocks xmlns:a="http://schemas.openxmlformats.org/drawingml/2006/main" noChangeAspect="1"/>
+                  </wp:cNvGraphicFramePr>
+                  <a:graphic xmlns:a="http://schemas.openxmlformats.org/drawingml/2006/main">
+                    <a:graphicData uri="http://schemas.openxmlformats.org/drawingml/2006/picture">
+                      <pic:pic xmlns:pic="http://schemas.openxmlformats.org/drawingml/2006/picture">
+                        <pic:nvPicPr>
+                          <pic:cNvPr id="4" name="Graphic 4" descr="Stop outline"/>
+                          <pic:cNvPicPr/>
+                        </pic:nvPicPr>
+                        <pic:blipFill>
+                          <a:blip r:embed="rId10" cstate="print">
+                            <a:extLst>
+                              <a:ext uri="{28A0092B-C50C-407E-A947-70E740481C1C}">
+                                <a14:useLocalDpi xmlns:a14="http://schemas.microsoft.com/office/drawing/2010/main" val="0"/>
+                              </a:ext>
+                              <a:ext uri="{96DAC541-7B7A-43D3-8B79-37D633B846F1}">
+                                <asvg:svgBlip xmlns:asvg="http://schemas.microsoft.com/office/drawing/2016/SVG/main" r:embed="rId11"/>
+                              </a:ext>
+                            </a:extLst>
+                          </a:blip>
+                          <a:stretch>
+                            <a:fillRect/>
+                          </a:stretch>
+                        </pic:blipFill>
+                        <pic:spPr>
+                          <a:xfrm>
+                            <a:off x="0" y="0"/>
+                            <a:ext cx="184322" cy="184322"/>
+                          </a:xfrm>
+                          <a:prstGeom prst="rect">
+                            <a:avLst/>
+                          </a:prstGeom>
+                        </pic:spPr>
+                      </pic:pic>
+                    </a:graphicData>
+                  </a:graphic>
+                </wp:inline>
+              </w:drawing>
+            </w:r>
+            <w:r>
+              <w:rPr>
+                <w:rFonts w:ascii="Arial" w:hAnsi="Arial" w:cs="Arial"/>
+              </w:rPr>
+              <w:t xml:space="preserve"> </w:t>
+            </w:r>
+          </w:p>
+        </w:tc>
+        <w:tc>
+          <w:tcPr>
+            <w:tcW w:w="7682" w:type="dxa"/>
+          </w:tcPr>
+          <w:p>
+            <w:pPr>
+              <w:rPr>
+                <w:rFonts w:ascii="Arial" w:hAnsi="Arial" w:cs="Arial"/>
+              </w:rPr>
+            </w:pPr>
+            <w:r>
+              <w:rPr>
+                <w:rFonts w:ascii="Arial" w:hAnsi="Arial" w:cs="Arial"/>
+              </w:rPr>
+              <w:t>Ask if</w:t>
+            </w:r>
+            <w:r>
+              <w:rPr>
+                <w:rFonts w:ascii="Arial" w:hAnsi="Arial" w:cs="Arial"/>
+              </w:rPr>
+              <w:t xml:space="preserve"> you qualify for a mental health breathing space</w:t>
+            </w:r>
+            <w:r>
+              <w:rPr>
+                <w:rFonts w:ascii="Arial" w:hAnsi="Arial" w:cs="Arial"/>
+              </w:rPr>
+              <w:t>.</w:t>
+            </w:r>
+          </w:p>
+        </w:tc>
+        <w:tc>
+          <w:tcPr>
+            <w:tcW w:w="1188" w:type="dxa"/>
+          </w:tcPr>
+          <w:p>
+            <w:pPr>
+              <w:rPr>
+                <w:rFonts w:ascii="Arial" w:hAnsi="Arial" w:cs="Arial"/>
+              </w:rPr>
+            </w:pPr>
+          </w:p>
+        </w:tc>
+      </w:tr>
+      <w:tr>
+        <w:trPr>
+          <w:trHeight w:val="281"/>
+        </w:trPr>
+        <w:tc>
+          <w:tcPr>
+            <w:tcW w:w="508" w:type="dxa"/>
+          </w:tcPr>
+          <w:p>
+            <w:pPr>
+              <w:rPr>
+                <w:rFonts w:ascii="Arial" w:hAnsi="Arial" w:cs="Arial"/>
+                <w:noProof/>
+              </w:rPr>
+            </w:pPr>
+          </w:p>
+        </w:tc>
+        <w:tc>
+          <w:tcPr>
+            <w:tcW w:w="7682" w:type="dxa"/>
+          </w:tcPr>
+          <w:p>
+            <w:pPr>
+              <w:rPr>
+                <w:rFonts w:ascii="Arial" w:hAnsi="Arial" w:cs="Arial"/>
+              </w:rPr>
+            </w:pPr>
+          </w:p>
+        </w:tc>
+        <w:tc>
+          <w:tcPr>
+            <w:tcW w:w="1188" w:type="dxa"/>
+          </w:tcPr>
+          <w:p>
+            <w:pPr>
+              <w:rPr>
+                <w:rFonts w:ascii="Arial" w:hAnsi="Arial" w:cs="Arial"/>
+              </w:rPr>
+            </w:pPr>
+          </w:p>
+        </w:tc>
+      </w:tr>
+      <w:tr>
+        <w:trPr>
+          <w:trHeight w:val="281"/>
+        </w:trPr>
+        <w:tc>
+          <w:tcPr>
+            <w:tcW w:w="508" w:type="dxa"/>
+          </w:tcPr>
+          <w:p>
+            <w:pPr>
+              <w:rPr>
+                <w:rFonts w:ascii="Arial" w:hAnsi="Arial" w:cs="Arial"/>
+                <w:noProof/>
+              </w:rPr>
+            </w:pPr>
+          </w:p>
+        </w:tc>
+        <w:tc>
+          <w:tcPr>
+            <w:tcW w:w="7682" w:type="dxa"/>
+          </w:tcPr>
+          <w:p>
+            <w:pPr>
+              <w:rPr>
+                <w:rFonts w:ascii="Arial" w:hAnsi="Arial" w:cs="Arial"/>
+              </w:rPr>
+            </w:pPr>
+          </w:p>
+        </w:tc>
+        <w:tc>
+          <w:tcPr>
+            <w:tcW w:w="1188" w:type="dxa"/>
+          </w:tcPr>
+          <w:p>
+            <w:pPr>
+              <w:rPr>
+                <w:rFonts w:ascii="Arial" w:hAnsi="Arial" w:cs="Arial"/>
+              </w:rPr>
+            </w:pPr>
+          </w:p>
+        </w:tc>
+      </w:tr>
+    </w:tbl>
     <w:p>
       <w:pPr>
         <w:rPr>
           <w:rFonts w:ascii="Arial" w:hAnsi="Arial" w:cs="Arial"/>
-        </w:rPr>
-      </w:pPr>
-    </w:p>
-    <w:p>
-      <w:pPr>
-        <w:rPr>
-          <w:rFonts w:ascii="Arial" w:hAnsi="Arial" w:cs="Arial"/>
-        </w:rPr>
-      </w:pPr>
-    </w:p>
-    <w:p>
-      <w:pPr>
-        <w:rPr>
-          <w:rFonts w:ascii="Arial" w:hAnsi="Arial" w:cs="Arial"/>
-        </w:rPr>
-      </w:pPr>
-      <w:r>
-        <w:rPr>
-          <w:rFonts w:ascii="Arial" w:hAnsi="Arial" w:cs="Arial"/>
-        </w:rPr>
-        <w:t xml:space="preserve">Things to let your debt advisor know: </w:t>
-      </w:r>
-    </w:p>
-    <w:p>
-      <w:pPr>
-        <w:pStyle w:val="ListParagraph"/>
-        <w:numPr>
-          <w:ilvl w:val="0"/>
-          <w:numId w:val="5"/>
-        </w:numPr>
-        <w:rPr>
-          <w:rFonts w:ascii="Arial" w:hAnsi="Arial" w:cs="Arial"/>
-        </w:rPr>
-      </w:pPr>
-      <w:r>
-        <w:rPr>
-          <w:rFonts w:ascii="Arial" w:hAnsi="Arial" w:cs="Arial"/>
-        </w:rPr>
-        <w:t>If they hold a visa to work/live in Wales</w:t>
-      </w:r>
-    </w:p>
-    <w:p>
-      <w:pPr>
-        <w:rPr>
-          <w:rFonts w:ascii="Arial" w:hAnsi="Arial" w:cs="Arial"/>
+          <w:b/>
+          <w:bCs/>
         </w:rPr>
       </w:pPr>
     </w:p>
@@ -1317,6 +1999,208 @@
     </w:lvl>
   </w:abstractNum>
   <w:abstractNum w:abstractNumId="4" w15:restartNumberingAfterBreak="0">
+    <w:nsid w:val="4A8C1642"/>
+    <w:multiLevelType w:val="hybridMultilevel"/>
+    <w:tmpl w:val="8996CC36"/>
+    <w:lvl w:ilvl="0" w:tplc="0409000F">
+      <w:start w:val="1"/>
+      <w:numFmt w:val="decimal"/>
+      <w:lvlText w:val="%1."/>
+      <w:lvlJc w:val="left"/>
+      <w:pPr>
+        <w:ind w:left="720" w:hanging="360"/>
+      </w:pPr>
+      <w:rPr>
+        <w:rFonts w:hint="default"/>
+      </w:rPr>
+    </w:lvl>
+    <w:lvl w:ilvl="1" w:tplc="04090019" w:tentative="1">
+      <w:start w:val="1"/>
+      <w:numFmt w:val="lowerLetter"/>
+      <w:lvlText w:val="%2."/>
+      <w:lvlJc w:val="left"/>
+      <w:pPr>
+        <w:ind w:left="1440" w:hanging="360"/>
+      </w:pPr>
+    </w:lvl>
+    <w:lvl w:ilvl="2" w:tplc="0409001B" w:tentative="1">
+      <w:start w:val="1"/>
+      <w:numFmt w:val="lowerRoman"/>
+      <w:lvlText w:val="%3."/>
+      <w:lvlJc w:val="right"/>
+      <w:pPr>
+        <w:ind w:left="2160" w:hanging="180"/>
+      </w:pPr>
+    </w:lvl>
+    <w:lvl w:ilvl="3" w:tplc="0409000F" w:tentative="1">
+      <w:start w:val="1"/>
+      <w:numFmt w:val="decimal"/>
+      <w:lvlText w:val="%4."/>
+      <w:lvlJc w:val="left"/>
+      <w:pPr>
+        <w:ind w:left="2880" w:hanging="360"/>
+      </w:pPr>
+    </w:lvl>
+    <w:lvl w:ilvl="4" w:tplc="04090019" w:tentative="1">
+      <w:start w:val="1"/>
+      <w:numFmt w:val="lowerLetter"/>
+      <w:lvlText w:val="%5."/>
+      <w:lvlJc w:val="left"/>
+      <w:pPr>
+        <w:ind w:left="3600" w:hanging="360"/>
+      </w:pPr>
+    </w:lvl>
+    <w:lvl w:ilvl="5" w:tplc="0409001B" w:tentative="1">
+      <w:start w:val="1"/>
+      <w:numFmt w:val="lowerRoman"/>
+      <w:lvlText w:val="%6."/>
+      <w:lvlJc w:val="right"/>
+      <w:pPr>
+        <w:ind w:left="4320" w:hanging="180"/>
+      </w:pPr>
+    </w:lvl>
+    <w:lvl w:ilvl="6" w:tplc="0409000F" w:tentative="1">
+      <w:start w:val="1"/>
+      <w:numFmt w:val="decimal"/>
+      <w:lvlText w:val="%7."/>
+      <w:lvlJc w:val="left"/>
+      <w:pPr>
+        <w:ind w:left="5040" w:hanging="360"/>
+      </w:pPr>
+    </w:lvl>
+    <w:lvl w:ilvl="7" w:tplc="04090019" w:tentative="1">
+      <w:start w:val="1"/>
+      <w:numFmt w:val="lowerLetter"/>
+      <w:lvlText w:val="%8."/>
+      <w:lvlJc w:val="left"/>
+      <w:pPr>
+        <w:ind w:left="5760" w:hanging="360"/>
+      </w:pPr>
+    </w:lvl>
+    <w:lvl w:ilvl="8" w:tplc="0409001B" w:tentative="1">
+      <w:start w:val="1"/>
+      <w:numFmt w:val="lowerRoman"/>
+      <w:lvlText w:val="%9."/>
+      <w:lvlJc w:val="right"/>
+      <w:pPr>
+        <w:ind w:left="6480" w:hanging="180"/>
+      </w:pPr>
+    </w:lvl>
+  </w:abstractNum>
+  <w:abstractNum w:abstractNumId="5" w15:restartNumberingAfterBreak="0">
+    <w:nsid w:val="59670F3C"/>
+    <w:multiLevelType w:val="hybridMultilevel"/>
+    <w:tmpl w:val="68E80A82"/>
+    <w:lvl w:ilvl="0" w:tplc="DBFE4F1E">
+      <w:start w:val="1"/>
+      <w:numFmt w:val="bullet"/>
+      <w:lvlText w:val=""/>
+      <w:lvlJc w:val="left"/>
+      <w:pPr>
+        <w:ind w:left="720" w:hanging="360"/>
+      </w:pPr>
+      <w:rPr>
+        <w:rFonts w:ascii="Tahoma" w:hAnsi="Tahoma" w:hint="default"/>
+      </w:rPr>
+    </w:lvl>
+    <w:lvl w:ilvl="1" w:tplc="04090003" w:tentative="1">
+      <w:start w:val="1"/>
+      <w:numFmt w:val="bullet"/>
+      <w:lvlText w:val="o"/>
+      <w:lvlJc w:val="left"/>
+      <w:pPr>
+        <w:ind w:left="1440" w:hanging="360"/>
+      </w:pPr>
+      <w:rPr>
+        <w:rFonts w:ascii="Courier New" w:hAnsi="Courier New" w:hint="default"/>
+      </w:rPr>
+    </w:lvl>
+    <w:lvl w:ilvl="2" w:tplc="04090005" w:tentative="1">
+      <w:start w:val="1"/>
+      <w:numFmt w:val="bullet"/>
+      <w:lvlText w:val=""/>
+      <w:lvlJc w:val="left"/>
+      <w:pPr>
+        <w:ind w:left="2160" w:hanging="360"/>
+      </w:pPr>
+      <w:rPr>
+        <w:rFonts w:ascii="Wingdings" w:hAnsi="Wingdings" w:hint="default"/>
+      </w:rPr>
+    </w:lvl>
+    <w:lvl w:ilvl="3" w:tplc="04090001" w:tentative="1">
+      <w:start w:val="1"/>
+      <w:numFmt w:val="bullet"/>
+      <w:lvlText w:val=""/>
+      <w:lvlJc w:val="left"/>
+      <w:pPr>
+        <w:ind w:left="2880" w:hanging="360"/>
+      </w:pPr>
+      <w:rPr>
+        <w:rFonts w:ascii="Symbol" w:hAnsi="Symbol" w:hint="default"/>
+      </w:rPr>
+    </w:lvl>
+    <w:lvl w:ilvl="4" w:tplc="04090003" w:tentative="1">
+      <w:start w:val="1"/>
+      <w:numFmt w:val="bullet"/>
+      <w:lvlText w:val="o"/>
+      <w:lvlJc w:val="left"/>
+      <w:pPr>
+        <w:ind w:left="3600" w:hanging="360"/>
+      </w:pPr>
+      <w:rPr>
+        <w:rFonts w:ascii="Courier New" w:hAnsi="Courier New" w:hint="default"/>
+      </w:rPr>
+    </w:lvl>
+    <w:lvl w:ilvl="5" w:tplc="04090005" w:tentative="1">
+      <w:start w:val="1"/>
+      <w:numFmt w:val="bullet"/>
+      <w:lvlText w:val=""/>
+      <w:lvlJc w:val="left"/>
+      <w:pPr>
+        <w:ind w:left="4320" w:hanging="360"/>
+      </w:pPr>
+      <w:rPr>
+        <w:rFonts w:ascii="Wingdings" w:hAnsi="Wingdings" w:hint="default"/>
+      </w:rPr>
+    </w:lvl>
+    <w:lvl w:ilvl="6" w:tplc="04090001" w:tentative="1">
+      <w:start w:val="1"/>
+      <w:numFmt w:val="bullet"/>
+      <w:lvlText w:val=""/>
+      <w:lvlJc w:val="left"/>
+      <w:pPr>
+        <w:ind w:left="5040" w:hanging="360"/>
+      </w:pPr>
+      <w:rPr>
+        <w:rFonts w:ascii="Symbol" w:hAnsi="Symbol" w:hint="default"/>
+      </w:rPr>
+    </w:lvl>
+    <w:lvl w:ilvl="7" w:tplc="04090003" w:tentative="1">
+      <w:start w:val="1"/>
+      <w:numFmt w:val="bullet"/>
+      <w:lvlText w:val="o"/>
+      <w:lvlJc w:val="left"/>
+      <w:pPr>
+        <w:ind w:left="5760" w:hanging="360"/>
+      </w:pPr>
+      <w:rPr>
+        <w:rFonts w:ascii="Courier New" w:hAnsi="Courier New" w:hint="default"/>
+      </w:rPr>
+    </w:lvl>
+    <w:lvl w:ilvl="8" w:tplc="04090005" w:tentative="1">
+      <w:start w:val="1"/>
+      <w:numFmt w:val="bullet"/>
+      <w:lvlText w:val=""/>
+      <w:lvlJc w:val="left"/>
+      <w:pPr>
+        <w:ind w:left="6480" w:hanging="360"/>
+      </w:pPr>
+      <w:rPr>
+        <w:rFonts w:ascii="Wingdings" w:hAnsi="Wingdings" w:hint="default"/>
+      </w:rPr>
+    </w:lvl>
+  </w:abstractNum>
+  <w:abstractNum w:abstractNumId="6" w15:restartNumberingAfterBreak="0">
     <w:nsid w:val="631738A2"/>
     <w:multiLevelType w:val="hybridMultilevel"/>
     <w:tmpl w:val="5F2ECFBE"/>
@@ -1429,7 +2313,7 @@
       </w:rPr>
     </w:lvl>
   </w:abstractNum>
-  <w:abstractNum w:abstractNumId="5" w15:restartNumberingAfterBreak="0">
+  <w:abstractNum w:abstractNumId="7" w15:restartNumberingAfterBreak="0">
     <w:nsid w:val="7D143622"/>
     <w:multiLevelType w:val="multilevel"/>
     <w:tmpl w:val="FFA040AC"/>
@@ -1547,7 +2431,7 @@
     <w:abstractNumId w:val="2"/>
   </w:num>
   <w:num w:numId="2">
-    <w:abstractNumId w:val="5"/>
+    <w:abstractNumId w:val="7"/>
   </w:num>
   <w:num w:numId="3">
     <w:abstractNumId w:val="1"/>
@@ -1559,7 +2443,13 @@
     <w:abstractNumId w:val="3"/>
   </w:num>
   <w:num w:numId="6">
+    <w:abstractNumId w:val="6"/>
+  </w:num>
+  <w:num w:numId="7">
     <w:abstractNumId w:val="4"/>
+  </w:num>
+  <w:num w:numId="8">
+    <w:abstractNumId w:val="5"/>
   </w:num>
 </w:numbering>
 </file>
@@ -2138,6 +3028,67 @@
       <w:shd w:val="clear" w:color="auto" w:fill="E1DFDD"/>
     </w:rPr>
   </w:style>
+  <w:style w:type="paragraph" w:styleId="Title">
+    <w:name w:val="Title"/>
+    <w:basedOn w:val="Normal"/>
+    <w:next w:val="Normal"/>
+    <w:link w:val="TitleChar"/>
+    <w:uiPriority w:val="10"/>
+    <w:qFormat/>
+    <w:rsid w:val="009261A5"/>
+    <w:pPr>
+      <w:contextualSpacing/>
+    </w:pPr>
+    <w:rPr>
+      <w:rFonts w:asciiTheme="majorHAnsi" w:eastAsiaTheme="majorEastAsia" w:hAnsiTheme="majorHAnsi" w:cstheme="majorBidi"/>
+      <w:spacing w:val="-10"/>
+      <w:kern w:val="28"/>
+      <w:sz w:val="56"/>
+      <w:szCs w:val="56"/>
+    </w:rPr>
+  </w:style>
+  <w:style w:type="character" w:customStyle="1" w:styleId="TitleChar">
+    <w:name w:val="Title Char"/>
+    <w:basedOn w:val="DefaultParagraphFont"/>
+    <w:link w:val="Title"/>
+    <w:uiPriority w:val="10"/>
+    <w:rsid w:val="009261A5"/>
+    <w:rPr>
+      <w:rFonts w:asciiTheme="majorHAnsi" w:eastAsiaTheme="majorEastAsia" w:hAnsiTheme="majorHAnsi" w:cstheme="majorBidi"/>
+      <w:spacing w:val="-10"/>
+      <w:kern w:val="28"/>
+      <w:sz w:val="56"/>
+      <w:szCs w:val="56"/>
+    </w:rPr>
+  </w:style>
+  <w:style w:type="character" w:styleId="FollowedHyperlink">
+    <w:name w:val="FollowedHyperlink"/>
+    <w:basedOn w:val="DefaultParagraphFont"/>
+    <w:uiPriority w:val="99"/>
+    <w:semiHidden/>
+    <w:unhideWhenUsed/>
+    <w:rsid w:val="00C370D3"/>
+    <w:rPr>
+      <w:color w:val="954F72" w:themeColor="followedHyperlink"/>
+      <w:u w:val="single"/>
+    </w:rPr>
+  </w:style>
+  <w:style w:type="table" w:styleId="TableGrid">
+    <w:name w:val="Table Grid"/>
+    <w:basedOn w:val="TableNormal"/>
+    <w:uiPriority w:val="39"/>
+    <w:rsid w:val="00C370D3"/>
+    <w:tblPr>
+      <w:tblBorders>
+        <w:top w:val="single" w:sz="4" w:space="0" w:color="auto"/>
+        <w:left w:val="single" w:sz="4" w:space="0" w:color="auto"/>
+        <w:bottom w:val="single" w:sz="4" w:space="0" w:color="auto"/>
+        <w:right w:val="single" w:sz="4" w:space="0" w:color="auto"/>
+        <w:insideH w:val="single" w:sz="4" w:space="0" w:color="auto"/>
+        <w:insideV w:val="single" w:sz="4" w:space="0" w:color="auto"/>
+      </w:tblBorders>
+    </w:tblPr>
+  </w:style>
 </w:styles>
 </file>
 

</xml_diff>